<commit_message>
update penjelasan kegiatan matrik
</commit_message>
<xml_diff>
--- a/BAB 3/Penjelasan Kegiatan Program Matrikulasi.docx
+++ b/BAB 3/Penjelasan Kegiatan Program Matrikulasi.docx
@@ -668,42 +668,7 @@
           <w:rFonts w:ascii="Times New Roman" w:hAnsi="Times New Roman" w:cs="Times New Roman"/>
           <w:sz w:val="24"/>
         </w:rPr>
-        <w:t>Contoh 2</w:t>
-      </w:r>
-      <w:r>
-        <w:rPr>
-          <w:rFonts w:ascii="Times New Roman" w:hAnsi="Times New Roman" w:cs="Times New Roman"/>
-          <w:sz w:val="24"/>
-        </w:rPr>
-        <w:t xml:space="preserve"> : seorang mahasiswa memp</w:t>
-      </w:r>
-      <w:r>
-        <w:rPr>
-          <w:rFonts w:ascii="Times New Roman" w:hAnsi="Times New Roman" w:cs="Times New Roman"/>
-          <w:sz w:val="24"/>
-        </w:rPr>
-        <w:t>eroleh jumlah shalat sebanyak 30</w:t>
-      </w:r>
-      <w:r>
-        <w:rPr>
-          <w:rFonts w:ascii="Times New Roman" w:hAnsi="Times New Roman" w:cs="Times New Roman"/>
-          <w:sz w:val="24"/>
-        </w:rPr>
-        <w:t xml:space="preserve"> dalam satu pekan</w:t>
-      </w:r>
-      <w:r>
-        <w:rPr>
-          <w:rFonts w:ascii="Times New Roman" w:hAnsi="Times New Roman" w:cs="Times New Roman"/>
-          <w:sz w:val="24"/>
-        </w:rPr>
-        <w:t>, jumlah udzur 2</w:t>
-      </w:r>
-      <w:r>
-        <w:rPr>
-          <w:rFonts w:ascii="Times New Roman" w:hAnsi="Times New Roman" w:cs="Times New Roman"/>
-          <w:sz w:val="24"/>
-        </w:rPr>
-        <w:t xml:space="preserve"> dan tidak ada jadwal kepulangan pada pekan tersebut, maka :</w:t>
+        <w:t>Contoh 2 : seorang mahasiswa memperoleh jumlah shalat sebanyak 30 dalam satu pekan, jumlah udzur 2 dan tidak ada jadwal kepulangan pada pekan tersebut, maka :</w:t>
       </w:r>
     </w:p>
     <w:p>
@@ -748,14 +713,7 @@
                   <w:rFonts w:ascii="Cambria Math" w:hAnsi="Cambria Math" w:cs="Times New Roman"/>
                   <w:sz w:val="24"/>
                 </w:rPr>
-                <m:t>35-2</m:t>
-              </m:r>
-              <m:r>
-                <w:rPr>
-                  <w:rFonts w:ascii="Cambria Math" w:hAnsi="Cambria Math" w:cs="Times New Roman"/>
-                  <w:sz w:val="24"/>
-                </w:rPr>
-                <m:t>-0</m:t>
+                <m:t>35-2-0</m:t>
               </m:r>
             </m:den>
           </m:f>
@@ -764,14 +722,7 @@
               <w:rFonts w:ascii="Cambria Math" w:hAnsi="Cambria Math" w:cs="Times New Roman"/>
               <w:sz w:val="24"/>
             </w:rPr>
-            <m:t>x</m:t>
-          </m:r>
-          <m:r>
-            <w:rPr>
-              <w:rFonts w:ascii="Cambria Math" w:hAnsi="Cambria Math" w:cs="Times New Roman"/>
-              <w:sz w:val="24"/>
-            </w:rPr>
-            <m:t xml:space="preserve"> 100=90,91</m:t>
+            <m:t>x 100=90,91</m:t>
           </m:r>
         </m:oMath>
       </m:oMathPara>
@@ -799,79 +750,7 @@
           <w:rFonts w:ascii="Times New Roman" w:hAnsi="Times New Roman" w:cs="Times New Roman"/>
           <w:sz w:val="24"/>
         </w:rPr>
-        <w:t>Contoh 3</w:t>
-      </w:r>
-      <w:r>
-        <w:rPr>
-          <w:rFonts w:ascii="Times New Roman" w:hAnsi="Times New Roman" w:cs="Times New Roman"/>
-          <w:sz w:val="24"/>
-        </w:rPr>
-        <w:t xml:space="preserve"> : seorang mahasiswa memp</w:t>
-      </w:r>
-      <w:r>
-        <w:rPr>
-          <w:rFonts w:ascii="Times New Roman" w:hAnsi="Times New Roman" w:cs="Times New Roman"/>
-          <w:sz w:val="24"/>
-        </w:rPr>
-        <w:t>ero</w:t>
-      </w:r>
-      <w:bookmarkStart w:id="0" w:name="_GoBack"/>
-      <w:bookmarkEnd w:id="0"/>
-      <w:r>
-        <w:rPr>
-          <w:rFonts w:ascii="Times New Roman" w:hAnsi="Times New Roman" w:cs="Times New Roman"/>
-          <w:sz w:val="24"/>
-        </w:rPr>
-        <w:t>leh jumlah shalat sebanyak 20</w:t>
-      </w:r>
-      <w:r>
-        <w:rPr>
-          <w:rFonts w:ascii="Times New Roman" w:hAnsi="Times New Roman" w:cs="Times New Roman"/>
-          <w:sz w:val="24"/>
-        </w:rPr>
-        <w:t xml:space="preserve"> dalam satu pekan</w:t>
-      </w:r>
-      <w:r>
-        <w:rPr>
-          <w:rFonts w:ascii="Times New Roman" w:hAnsi="Times New Roman" w:cs="Times New Roman"/>
-          <w:sz w:val="24"/>
-        </w:rPr>
-        <w:t>, jumlah udzur 3</w:t>
-      </w:r>
-      <w:r>
-        <w:rPr>
-          <w:rFonts w:ascii="Times New Roman" w:hAnsi="Times New Roman" w:cs="Times New Roman"/>
-          <w:sz w:val="24"/>
-        </w:rPr>
-        <w:t xml:space="preserve"> dan </w:t>
-      </w:r>
-      <w:r>
-        <w:rPr>
-          <w:rFonts w:ascii="Times New Roman" w:hAnsi="Times New Roman" w:cs="Times New Roman"/>
-          <w:sz w:val="24"/>
-        </w:rPr>
-        <w:t>jumlah waktu shalat di</w:t>
-      </w:r>
-      <w:r>
-        <w:rPr>
-          <w:rFonts w:ascii="Times New Roman" w:hAnsi="Times New Roman" w:cs="Times New Roman"/>
-          <w:sz w:val="24"/>
-        </w:rPr>
-        <w:t xml:space="preserve"> jadwal kepulangan pada pekan tersebut</w:t>
-      </w:r>
-      <w:r>
-        <w:rPr>
-          <w:rFonts w:ascii="Times New Roman" w:hAnsi="Times New Roman" w:cs="Times New Roman"/>
-          <w:sz w:val="24"/>
-        </w:rPr>
-        <w:t xml:space="preserve"> ada 7</w:t>
-      </w:r>
-      <w:r>
-        <w:rPr>
-          <w:rFonts w:ascii="Times New Roman" w:hAnsi="Times New Roman" w:cs="Times New Roman"/>
-          <w:sz w:val="24"/>
-        </w:rPr>
-        <w:t>, maka :</w:t>
+        <w:t>Contoh 3 : seorang mahasiswa memperoleh jumlah shalat sebanyak 20 dalam satu pekan, jumlah udzur 3 dan jumlah waktu shalat di jadwal kepulangan pada pekan tersebut ada 7, maka :</w:t>
       </w:r>
     </w:p>
     <w:p>
@@ -907,14 +786,7 @@
                   <w:rFonts w:ascii="Cambria Math" w:hAnsi="Cambria Math" w:cs="Times New Roman"/>
                   <w:sz w:val="24"/>
                 </w:rPr>
-                <m:t>2</m:t>
-              </m:r>
-              <m:r>
-                <w:rPr>
-                  <w:rFonts w:ascii="Cambria Math" w:hAnsi="Cambria Math" w:cs="Times New Roman"/>
-                  <w:sz w:val="24"/>
-                </w:rPr>
-                <m:t>0</m:t>
+                <m:t>20</m:t>
               </m:r>
             </m:num>
             <m:den>
@@ -923,21 +795,7 @@
                   <w:rFonts w:ascii="Cambria Math" w:hAnsi="Cambria Math" w:cs="Times New Roman"/>
                   <w:sz w:val="24"/>
                 </w:rPr>
-                <m:t>35-3</m:t>
-              </m:r>
-              <m:r>
-                <w:rPr>
-                  <w:rFonts w:ascii="Cambria Math" w:hAnsi="Cambria Math" w:cs="Times New Roman"/>
-                  <w:sz w:val="24"/>
-                </w:rPr>
-                <m:t>-</m:t>
-              </m:r>
-              <m:r>
-                <w:rPr>
-                  <w:rFonts w:ascii="Cambria Math" w:hAnsi="Cambria Math" w:cs="Times New Roman"/>
-                  <w:sz w:val="24"/>
-                </w:rPr>
-                <m:t>7</m:t>
+                <m:t>35-3-7</m:t>
               </m:r>
             </m:den>
           </m:f>
@@ -946,21 +804,7 @@
               <w:rFonts w:ascii="Cambria Math" w:hAnsi="Cambria Math" w:cs="Times New Roman"/>
               <w:sz w:val="24"/>
             </w:rPr>
-            <m:t>x 100=</m:t>
-          </m:r>
-          <m:r>
-            <w:rPr>
-              <w:rFonts w:ascii="Cambria Math" w:hAnsi="Cambria Math" w:cs="Times New Roman"/>
-              <w:sz w:val="24"/>
-            </w:rPr>
-            <m:t>8</m:t>
-          </m:r>
-          <m:r>
-            <w:rPr>
-              <w:rFonts w:ascii="Cambria Math" w:hAnsi="Cambria Math" w:cs="Times New Roman"/>
-              <w:sz w:val="24"/>
-            </w:rPr>
-            <m:t>0</m:t>
+            <m:t>x 100=80</m:t>
           </m:r>
         </m:oMath>
       </m:oMathPara>
@@ -973,6 +817,2964 @@
           <w:sz w:val="24"/>
         </w:rPr>
       </w:pPr>
+    </w:p>
+    <w:p>
+      <w:pPr>
+        <w:pStyle w:val="ListParagraph"/>
+        <w:rPr>
+          <w:rFonts w:ascii="Times New Roman" w:hAnsi="Times New Roman" w:cs="Times New Roman"/>
+          <w:sz w:val="24"/>
+        </w:rPr>
+      </w:pPr>
+    </w:p>
+    <w:p>
+      <w:pPr>
+        <w:pStyle w:val="ListParagraph"/>
+        <w:numPr>
+          <w:ilvl w:val="0"/>
+          <w:numId w:val="1"/>
+        </w:numPr>
+        <w:rPr>
+          <w:rFonts w:ascii="Times New Roman" w:hAnsi="Times New Roman" w:cs="Times New Roman"/>
+          <w:sz w:val="24"/>
+          <w:lang w:val="en-ID"/>
+        </w:rPr>
+      </w:pPr>
+      <w:proofErr w:type="spellStart"/>
+      <w:r>
+        <w:rPr>
+          <w:rFonts w:ascii="Times New Roman" w:hAnsi="Times New Roman" w:cs="Times New Roman"/>
+          <w:sz w:val="24"/>
+          <w:lang w:val="en-ID"/>
+        </w:rPr>
+        <w:lastRenderedPageBreak/>
+        <w:t>Ta’lim</w:t>
+      </w:r>
+      <w:proofErr w:type="spellEnd"/>
+    </w:p>
+    <w:p>
+      <w:pPr>
+        <w:pStyle w:val="ListParagraph"/>
+        <w:jc w:val="both"/>
+        <w:rPr>
+          <w:rFonts w:ascii="Times New Roman" w:hAnsi="Times New Roman" w:cs="Times New Roman"/>
+          <w:sz w:val="24"/>
+          <w:lang w:val="en-ID"/>
+        </w:rPr>
+      </w:pPr>
+      <w:proofErr w:type="spellStart"/>
+      <w:r>
+        <w:rPr>
+          <w:rFonts w:ascii="Times New Roman" w:hAnsi="Times New Roman" w:cs="Times New Roman"/>
+          <w:sz w:val="24"/>
+          <w:lang w:val="en-ID"/>
+        </w:rPr>
+        <w:t>Terdapat</w:t>
+      </w:r>
+      <w:proofErr w:type="spellEnd"/>
+      <w:r>
+        <w:rPr>
+          <w:rFonts w:ascii="Times New Roman" w:hAnsi="Times New Roman" w:cs="Times New Roman"/>
+          <w:sz w:val="24"/>
+          <w:lang w:val="en-ID"/>
+        </w:rPr>
+        <w:t xml:space="preserve"> 2 </w:t>
+      </w:r>
+      <w:proofErr w:type="spellStart"/>
+      <w:r>
+        <w:rPr>
+          <w:rFonts w:ascii="Times New Roman" w:hAnsi="Times New Roman" w:cs="Times New Roman"/>
+          <w:sz w:val="24"/>
+          <w:lang w:val="en-ID"/>
+        </w:rPr>
+        <w:t>jenis</w:t>
+      </w:r>
+      <w:proofErr w:type="spellEnd"/>
+      <w:r>
+        <w:rPr>
+          <w:rFonts w:ascii="Times New Roman" w:hAnsi="Times New Roman" w:cs="Times New Roman"/>
+          <w:sz w:val="24"/>
+          <w:lang w:val="en-ID"/>
+        </w:rPr>
+        <w:t xml:space="preserve"> </w:t>
+      </w:r>
+      <w:proofErr w:type="spellStart"/>
+      <w:r>
+        <w:rPr>
+          <w:rFonts w:ascii="Times New Roman" w:hAnsi="Times New Roman" w:cs="Times New Roman"/>
+          <w:sz w:val="24"/>
+          <w:lang w:val="en-ID"/>
+        </w:rPr>
+        <w:t>kegiatan</w:t>
+      </w:r>
+      <w:proofErr w:type="spellEnd"/>
+      <w:r>
+        <w:rPr>
+          <w:rFonts w:ascii="Times New Roman" w:hAnsi="Times New Roman" w:cs="Times New Roman"/>
+          <w:sz w:val="24"/>
+          <w:lang w:val="en-ID"/>
+        </w:rPr>
+        <w:t xml:space="preserve"> </w:t>
+      </w:r>
+      <w:proofErr w:type="spellStart"/>
+      <w:r>
+        <w:rPr>
+          <w:rFonts w:ascii="Times New Roman" w:hAnsi="Times New Roman" w:cs="Times New Roman"/>
+          <w:sz w:val="24"/>
+          <w:lang w:val="en-ID"/>
+        </w:rPr>
+        <w:t>ta’lim</w:t>
+      </w:r>
+      <w:proofErr w:type="spellEnd"/>
+      <w:r>
+        <w:rPr>
+          <w:rFonts w:ascii="Times New Roman" w:hAnsi="Times New Roman" w:cs="Times New Roman"/>
+          <w:sz w:val="24"/>
+          <w:lang w:val="en-ID"/>
+        </w:rPr>
+        <w:t xml:space="preserve"> </w:t>
+      </w:r>
+      <w:proofErr w:type="spellStart"/>
+      <w:r>
+        <w:rPr>
+          <w:rFonts w:ascii="Times New Roman" w:hAnsi="Times New Roman" w:cs="Times New Roman"/>
+          <w:sz w:val="24"/>
+          <w:lang w:val="en-ID"/>
+        </w:rPr>
+        <w:t>dengan</w:t>
+      </w:r>
+      <w:proofErr w:type="spellEnd"/>
+      <w:r>
+        <w:rPr>
+          <w:rFonts w:ascii="Times New Roman" w:hAnsi="Times New Roman" w:cs="Times New Roman"/>
+          <w:sz w:val="24"/>
+          <w:lang w:val="en-ID"/>
+        </w:rPr>
+        <w:t xml:space="preserve"> </w:t>
+      </w:r>
+      <w:proofErr w:type="spellStart"/>
+      <w:r>
+        <w:rPr>
+          <w:rFonts w:ascii="Times New Roman" w:hAnsi="Times New Roman" w:cs="Times New Roman"/>
+          <w:sz w:val="24"/>
+          <w:lang w:val="en-ID"/>
+        </w:rPr>
+        <w:t>cara</w:t>
+      </w:r>
+      <w:proofErr w:type="spellEnd"/>
+      <w:r>
+        <w:rPr>
+          <w:rFonts w:ascii="Times New Roman" w:hAnsi="Times New Roman" w:cs="Times New Roman"/>
+          <w:sz w:val="24"/>
+          <w:lang w:val="en-ID"/>
+        </w:rPr>
+        <w:t xml:space="preserve"> </w:t>
+      </w:r>
+      <w:proofErr w:type="spellStart"/>
+      <w:r>
+        <w:rPr>
+          <w:rFonts w:ascii="Times New Roman" w:hAnsi="Times New Roman" w:cs="Times New Roman"/>
+          <w:sz w:val="24"/>
+          <w:lang w:val="en-ID"/>
+        </w:rPr>
+        <w:t>pe</w:t>
+      </w:r>
+      <w:r>
+        <w:rPr>
+          <w:rFonts w:ascii="Times New Roman" w:hAnsi="Times New Roman" w:cs="Times New Roman"/>
+          <w:sz w:val="24"/>
+          <w:lang w:val="en-ID"/>
+        </w:rPr>
+        <w:t>ngambilan</w:t>
+      </w:r>
+      <w:proofErr w:type="spellEnd"/>
+      <w:r>
+        <w:rPr>
+          <w:rFonts w:ascii="Times New Roman" w:hAnsi="Times New Roman" w:cs="Times New Roman"/>
+          <w:sz w:val="24"/>
+          <w:lang w:val="en-ID"/>
+        </w:rPr>
+        <w:t xml:space="preserve"> </w:t>
+      </w:r>
+      <w:proofErr w:type="spellStart"/>
+      <w:r>
+        <w:rPr>
+          <w:rFonts w:ascii="Times New Roman" w:hAnsi="Times New Roman" w:cs="Times New Roman"/>
+          <w:sz w:val="24"/>
+          <w:lang w:val="en-ID"/>
+        </w:rPr>
+        <w:t>presensi</w:t>
+      </w:r>
+      <w:proofErr w:type="spellEnd"/>
+      <w:r>
+        <w:rPr>
+          <w:rFonts w:ascii="Times New Roman" w:hAnsi="Times New Roman" w:cs="Times New Roman"/>
+          <w:sz w:val="24"/>
+          <w:lang w:val="en-ID"/>
+        </w:rPr>
+        <w:t xml:space="preserve"> yang </w:t>
+      </w:r>
+      <w:proofErr w:type="spellStart"/>
+      <w:r>
+        <w:rPr>
+          <w:rFonts w:ascii="Times New Roman" w:hAnsi="Times New Roman" w:cs="Times New Roman"/>
+          <w:sz w:val="24"/>
+          <w:lang w:val="en-ID"/>
+        </w:rPr>
+        <w:t>berbeda</w:t>
+      </w:r>
+      <w:proofErr w:type="spellEnd"/>
+      <w:r>
+        <w:rPr>
+          <w:rFonts w:ascii="Times New Roman" w:hAnsi="Times New Roman" w:cs="Times New Roman"/>
+          <w:sz w:val="24"/>
+          <w:lang w:val="en-ID"/>
+        </w:rPr>
+        <w:t xml:space="preserve"> </w:t>
+      </w:r>
+      <w:proofErr w:type="spellStart"/>
+      <w:r>
+        <w:rPr>
+          <w:rFonts w:ascii="Times New Roman" w:hAnsi="Times New Roman" w:cs="Times New Roman"/>
+          <w:sz w:val="24"/>
+          <w:lang w:val="en-ID"/>
+        </w:rPr>
+        <w:t>yaitu</w:t>
+      </w:r>
+      <w:proofErr w:type="spellEnd"/>
+      <w:r>
+        <w:rPr>
+          <w:rFonts w:ascii="Times New Roman" w:hAnsi="Times New Roman" w:cs="Times New Roman"/>
+          <w:sz w:val="24"/>
+          <w:lang w:val="en-ID"/>
+        </w:rPr>
+        <w:t xml:space="preserve"> </w:t>
+      </w:r>
+      <w:proofErr w:type="spellStart"/>
+      <w:r>
+        <w:rPr>
+          <w:rFonts w:ascii="Times New Roman" w:hAnsi="Times New Roman" w:cs="Times New Roman"/>
+          <w:sz w:val="24"/>
+          <w:lang w:val="en-ID"/>
+        </w:rPr>
+        <w:t>ta’lim</w:t>
+      </w:r>
+      <w:proofErr w:type="spellEnd"/>
+      <w:r>
+        <w:rPr>
+          <w:rFonts w:ascii="Times New Roman" w:hAnsi="Times New Roman" w:cs="Times New Roman"/>
+          <w:sz w:val="24"/>
+          <w:lang w:val="en-ID"/>
+        </w:rPr>
+        <w:t xml:space="preserve"> </w:t>
+      </w:r>
+      <w:proofErr w:type="spellStart"/>
+      <w:r>
+        <w:rPr>
+          <w:rFonts w:ascii="Times New Roman" w:hAnsi="Times New Roman" w:cs="Times New Roman"/>
+          <w:sz w:val="24"/>
+          <w:lang w:val="en-ID"/>
+        </w:rPr>
+        <w:t>rutin</w:t>
+      </w:r>
+      <w:proofErr w:type="spellEnd"/>
+      <w:r>
+        <w:rPr>
+          <w:rFonts w:ascii="Times New Roman" w:hAnsi="Times New Roman" w:cs="Times New Roman"/>
+          <w:sz w:val="24"/>
+          <w:lang w:val="en-ID"/>
+        </w:rPr>
+        <w:t xml:space="preserve"> </w:t>
+      </w:r>
+      <w:proofErr w:type="spellStart"/>
+      <w:r>
+        <w:rPr>
+          <w:rFonts w:ascii="Times New Roman" w:hAnsi="Times New Roman" w:cs="Times New Roman"/>
+          <w:sz w:val="24"/>
+          <w:lang w:val="en-ID"/>
+        </w:rPr>
+        <w:t>pekanan</w:t>
+      </w:r>
+      <w:proofErr w:type="spellEnd"/>
+      <w:r>
+        <w:rPr>
+          <w:rFonts w:ascii="Times New Roman" w:hAnsi="Times New Roman" w:cs="Times New Roman"/>
+          <w:sz w:val="24"/>
+          <w:lang w:val="en-ID"/>
+        </w:rPr>
+        <w:t xml:space="preserve"> </w:t>
+      </w:r>
+      <w:proofErr w:type="spellStart"/>
+      <w:r>
+        <w:rPr>
+          <w:rFonts w:ascii="Times New Roman" w:hAnsi="Times New Roman" w:cs="Times New Roman"/>
+          <w:sz w:val="24"/>
+          <w:lang w:val="en-ID"/>
+        </w:rPr>
+        <w:t>dan</w:t>
+      </w:r>
+      <w:proofErr w:type="spellEnd"/>
+      <w:r>
+        <w:rPr>
+          <w:rFonts w:ascii="Times New Roman" w:hAnsi="Times New Roman" w:cs="Times New Roman"/>
+          <w:sz w:val="24"/>
+          <w:lang w:val="en-ID"/>
+        </w:rPr>
+        <w:t xml:space="preserve"> </w:t>
+      </w:r>
+      <w:proofErr w:type="spellStart"/>
+      <w:r>
+        <w:rPr>
+          <w:rFonts w:ascii="Times New Roman" w:hAnsi="Times New Roman" w:cs="Times New Roman"/>
+          <w:sz w:val="24"/>
+          <w:lang w:val="en-ID"/>
+        </w:rPr>
+        <w:t>ta’lim</w:t>
+      </w:r>
+      <w:proofErr w:type="spellEnd"/>
+      <w:r>
+        <w:rPr>
+          <w:rFonts w:ascii="Times New Roman" w:hAnsi="Times New Roman" w:cs="Times New Roman"/>
+          <w:sz w:val="24"/>
+          <w:lang w:val="en-ID"/>
+        </w:rPr>
+        <w:t xml:space="preserve"> </w:t>
+      </w:r>
+      <w:proofErr w:type="spellStart"/>
+      <w:r>
+        <w:rPr>
+          <w:rFonts w:ascii="Times New Roman" w:hAnsi="Times New Roman" w:cs="Times New Roman"/>
+          <w:sz w:val="24"/>
+          <w:lang w:val="en-ID"/>
+        </w:rPr>
+        <w:t>pembina</w:t>
+      </w:r>
+      <w:proofErr w:type="spellEnd"/>
+      <w:r>
+        <w:rPr>
+          <w:rFonts w:ascii="Times New Roman" w:hAnsi="Times New Roman" w:cs="Times New Roman"/>
+          <w:sz w:val="24"/>
+          <w:lang w:val="en-ID"/>
+        </w:rPr>
+        <w:t xml:space="preserve">. </w:t>
+      </w:r>
+      <w:proofErr w:type="spellStart"/>
+      <w:r>
+        <w:rPr>
+          <w:rFonts w:ascii="Times New Roman" w:hAnsi="Times New Roman" w:cs="Times New Roman"/>
+          <w:sz w:val="24"/>
+          <w:lang w:val="en-ID"/>
+        </w:rPr>
+        <w:t>Ta’lim</w:t>
+      </w:r>
+      <w:proofErr w:type="spellEnd"/>
+      <w:r>
+        <w:rPr>
+          <w:rFonts w:ascii="Times New Roman" w:hAnsi="Times New Roman" w:cs="Times New Roman"/>
+          <w:sz w:val="24"/>
+          <w:lang w:val="en-ID"/>
+        </w:rPr>
+        <w:t xml:space="preserve"> </w:t>
+      </w:r>
+      <w:proofErr w:type="spellStart"/>
+      <w:r>
+        <w:rPr>
+          <w:rFonts w:ascii="Times New Roman" w:hAnsi="Times New Roman" w:cs="Times New Roman"/>
+          <w:sz w:val="24"/>
+          <w:lang w:val="en-ID"/>
+        </w:rPr>
+        <w:t>rutin</w:t>
+      </w:r>
+      <w:proofErr w:type="spellEnd"/>
+      <w:r>
+        <w:rPr>
+          <w:rFonts w:ascii="Times New Roman" w:hAnsi="Times New Roman" w:cs="Times New Roman"/>
+          <w:sz w:val="24"/>
+          <w:lang w:val="en-ID"/>
+        </w:rPr>
+        <w:t xml:space="preserve"> </w:t>
+      </w:r>
+      <w:proofErr w:type="spellStart"/>
+      <w:r>
+        <w:rPr>
+          <w:rFonts w:ascii="Times New Roman" w:hAnsi="Times New Roman" w:cs="Times New Roman"/>
+          <w:sz w:val="24"/>
+          <w:lang w:val="en-ID"/>
+        </w:rPr>
+        <w:t>pekanan</w:t>
+      </w:r>
+      <w:proofErr w:type="spellEnd"/>
+      <w:r>
+        <w:rPr>
+          <w:rFonts w:ascii="Times New Roman" w:hAnsi="Times New Roman" w:cs="Times New Roman"/>
+          <w:sz w:val="24"/>
+          <w:lang w:val="en-ID"/>
+        </w:rPr>
+        <w:t xml:space="preserve"> </w:t>
+      </w:r>
+      <w:proofErr w:type="spellStart"/>
+      <w:r>
+        <w:rPr>
+          <w:rFonts w:ascii="Times New Roman" w:hAnsi="Times New Roman" w:cs="Times New Roman"/>
+          <w:sz w:val="24"/>
+          <w:lang w:val="en-ID"/>
+        </w:rPr>
+        <w:t>dilaksanakan</w:t>
+      </w:r>
+      <w:proofErr w:type="spellEnd"/>
+      <w:r>
+        <w:rPr>
+          <w:rFonts w:ascii="Times New Roman" w:hAnsi="Times New Roman" w:cs="Times New Roman"/>
+          <w:sz w:val="24"/>
+          <w:lang w:val="en-ID"/>
+        </w:rPr>
+        <w:t xml:space="preserve"> </w:t>
+      </w:r>
+      <w:proofErr w:type="spellStart"/>
+      <w:r>
+        <w:rPr>
+          <w:rFonts w:ascii="Times New Roman" w:hAnsi="Times New Roman" w:cs="Times New Roman"/>
+          <w:sz w:val="24"/>
+          <w:lang w:val="en-ID"/>
+        </w:rPr>
+        <w:t>pada</w:t>
+      </w:r>
+      <w:proofErr w:type="spellEnd"/>
+      <w:r>
+        <w:rPr>
+          <w:rFonts w:ascii="Times New Roman" w:hAnsi="Times New Roman" w:cs="Times New Roman"/>
+          <w:sz w:val="24"/>
+          <w:lang w:val="en-ID"/>
+        </w:rPr>
+        <w:t xml:space="preserve"> </w:t>
+      </w:r>
+      <w:proofErr w:type="spellStart"/>
+      <w:r>
+        <w:rPr>
+          <w:rFonts w:ascii="Times New Roman" w:hAnsi="Times New Roman" w:cs="Times New Roman"/>
+          <w:sz w:val="24"/>
+          <w:lang w:val="en-ID"/>
+        </w:rPr>
+        <w:t>satu</w:t>
+      </w:r>
+      <w:proofErr w:type="spellEnd"/>
+      <w:r>
+        <w:rPr>
+          <w:rFonts w:ascii="Times New Roman" w:hAnsi="Times New Roman" w:cs="Times New Roman"/>
+          <w:sz w:val="24"/>
+          <w:lang w:val="en-ID"/>
+        </w:rPr>
+        <w:t xml:space="preserve"> </w:t>
+      </w:r>
+      <w:proofErr w:type="spellStart"/>
+      <w:r>
+        <w:rPr>
+          <w:rFonts w:ascii="Times New Roman" w:hAnsi="Times New Roman" w:cs="Times New Roman"/>
+          <w:sz w:val="24"/>
+          <w:lang w:val="en-ID"/>
+        </w:rPr>
+        <w:t>tempat</w:t>
+      </w:r>
+      <w:proofErr w:type="spellEnd"/>
+      <w:r>
+        <w:rPr>
+          <w:rFonts w:ascii="Times New Roman" w:hAnsi="Times New Roman" w:cs="Times New Roman"/>
+          <w:sz w:val="24"/>
+          <w:lang w:val="en-ID"/>
+        </w:rPr>
+        <w:t xml:space="preserve"> </w:t>
+      </w:r>
+      <w:proofErr w:type="spellStart"/>
+      <w:r>
+        <w:rPr>
+          <w:rFonts w:ascii="Times New Roman" w:hAnsi="Times New Roman" w:cs="Times New Roman"/>
+          <w:sz w:val="24"/>
+          <w:lang w:val="en-ID"/>
+        </w:rPr>
+        <w:t>dan</w:t>
+      </w:r>
+      <w:proofErr w:type="spellEnd"/>
+      <w:r>
+        <w:rPr>
+          <w:rFonts w:ascii="Times New Roman" w:hAnsi="Times New Roman" w:cs="Times New Roman"/>
+          <w:sz w:val="24"/>
+          <w:lang w:val="en-ID"/>
+        </w:rPr>
+        <w:t xml:space="preserve"> </w:t>
+      </w:r>
+      <w:proofErr w:type="spellStart"/>
+      <w:r>
+        <w:rPr>
+          <w:rFonts w:ascii="Times New Roman" w:hAnsi="Times New Roman" w:cs="Times New Roman"/>
+          <w:sz w:val="24"/>
+          <w:lang w:val="en-ID"/>
+        </w:rPr>
+        <w:t>diikuti</w:t>
+      </w:r>
+      <w:proofErr w:type="spellEnd"/>
+      <w:r>
+        <w:rPr>
+          <w:rFonts w:ascii="Times New Roman" w:hAnsi="Times New Roman" w:cs="Times New Roman"/>
+          <w:sz w:val="24"/>
+          <w:lang w:val="en-ID"/>
+        </w:rPr>
+        <w:t xml:space="preserve"> </w:t>
+      </w:r>
+      <w:proofErr w:type="spellStart"/>
+      <w:r>
+        <w:rPr>
+          <w:rFonts w:ascii="Times New Roman" w:hAnsi="Times New Roman" w:cs="Times New Roman"/>
+          <w:sz w:val="24"/>
+          <w:lang w:val="en-ID"/>
+        </w:rPr>
+        <w:t>oleh</w:t>
+      </w:r>
+      <w:proofErr w:type="spellEnd"/>
+      <w:r>
+        <w:rPr>
+          <w:rFonts w:ascii="Times New Roman" w:hAnsi="Times New Roman" w:cs="Times New Roman"/>
+          <w:sz w:val="24"/>
+          <w:lang w:val="en-ID"/>
+        </w:rPr>
+        <w:t xml:space="preserve"> </w:t>
+      </w:r>
+      <w:proofErr w:type="spellStart"/>
+      <w:r>
+        <w:rPr>
+          <w:rFonts w:ascii="Times New Roman" w:hAnsi="Times New Roman" w:cs="Times New Roman"/>
+          <w:sz w:val="24"/>
+          <w:lang w:val="en-ID"/>
+        </w:rPr>
+        <w:t>semua</w:t>
+      </w:r>
+      <w:proofErr w:type="spellEnd"/>
+      <w:r>
+        <w:rPr>
+          <w:rFonts w:ascii="Times New Roman" w:hAnsi="Times New Roman" w:cs="Times New Roman"/>
+          <w:sz w:val="24"/>
+          <w:lang w:val="en-ID"/>
+        </w:rPr>
+        <w:t xml:space="preserve"> </w:t>
+      </w:r>
+      <w:proofErr w:type="spellStart"/>
+      <w:r>
+        <w:rPr>
+          <w:rFonts w:ascii="Times New Roman" w:hAnsi="Times New Roman" w:cs="Times New Roman"/>
+          <w:sz w:val="24"/>
+          <w:lang w:val="en-ID"/>
+        </w:rPr>
+        <w:t>mahasiswa</w:t>
+      </w:r>
+      <w:proofErr w:type="spellEnd"/>
+      <w:r>
+        <w:rPr>
+          <w:rFonts w:ascii="Times New Roman" w:hAnsi="Times New Roman" w:cs="Times New Roman"/>
+          <w:sz w:val="24"/>
+          <w:lang w:val="en-ID"/>
+        </w:rPr>
+        <w:t xml:space="preserve"> </w:t>
+      </w:r>
+      <w:proofErr w:type="spellStart"/>
+      <w:r>
+        <w:rPr>
+          <w:rFonts w:ascii="Times New Roman" w:hAnsi="Times New Roman" w:cs="Times New Roman"/>
+          <w:sz w:val="24"/>
+          <w:lang w:val="en-ID"/>
+        </w:rPr>
+        <w:t>dipisah</w:t>
+      </w:r>
+      <w:proofErr w:type="spellEnd"/>
+      <w:r>
+        <w:rPr>
+          <w:rFonts w:ascii="Times New Roman" w:hAnsi="Times New Roman" w:cs="Times New Roman"/>
+          <w:sz w:val="24"/>
+          <w:lang w:val="en-ID"/>
+        </w:rPr>
+        <w:t xml:space="preserve"> </w:t>
+      </w:r>
+      <w:proofErr w:type="spellStart"/>
+      <w:r>
+        <w:rPr>
+          <w:rFonts w:ascii="Times New Roman" w:hAnsi="Times New Roman" w:cs="Times New Roman"/>
+          <w:sz w:val="24"/>
+          <w:lang w:val="en-ID"/>
+        </w:rPr>
+        <w:t>berdasar</w:t>
+      </w:r>
+      <w:proofErr w:type="spellEnd"/>
+      <w:r>
+        <w:rPr>
+          <w:rFonts w:ascii="Times New Roman" w:hAnsi="Times New Roman" w:cs="Times New Roman"/>
+          <w:sz w:val="24"/>
+          <w:lang w:val="en-ID"/>
+        </w:rPr>
+        <w:t xml:space="preserve"> </w:t>
+      </w:r>
+      <w:proofErr w:type="spellStart"/>
+      <w:r>
+        <w:rPr>
+          <w:rFonts w:ascii="Times New Roman" w:hAnsi="Times New Roman" w:cs="Times New Roman"/>
+          <w:sz w:val="24"/>
+          <w:lang w:val="en-ID"/>
+        </w:rPr>
+        <w:t>ikhwan</w:t>
+      </w:r>
+      <w:proofErr w:type="spellEnd"/>
+      <w:r>
+        <w:rPr>
+          <w:rFonts w:ascii="Times New Roman" w:hAnsi="Times New Roman" w:cs="Times New Roman"/>
+          <w:sz w:val="24"/>
+          <w:lang w:val="en-ID"/>
+        </w:rPr>
+        <w:t xml:space="preserve"> </w:t>
+      </w:r>
+      <w:proofErr w:type="spellStart"/>
+      <w:r>
+        <w:rPr>
+          <w:rFonts w:ascii="Times New Roman" w:hAnsi="Times New Roman" w:cs="Times New Roman"/>
+          <w:sz w:val="24"/>
+          <w:lang w:val="en-ID"/>
+        </w:rPr>
+        <w:t>dan</w:t>
+      </w:r>
+      <w:proofErr w:type="spellEnd"/>
+      <w:r>
+        <w:rPr>
+          <w:rFonts w:ascii="Times New Roman" w:hAnsi="Times New Roman" w:cs="Times New Roman"/>
+          <w:sz w:val="24"/>
+          <w:lang w:val="en-ID"/>
+        </w:rPr>
+        <w:t xml:space="preserve"> </w:t>
+      </w:r>
+      <w:proofErr w:type="spellStart"/>
+      <w:r>
+        <w:rPr>
+          <w:rFonts w:ascii="Times New Roman" w:hAnsi="Times New Roman" w:cs="Times New Roman"/>
+          <w:sz w:val="24"/>
+          <w:lang w:val="en-ID"/>
+        </w:rPr>
+        <w:t>akhwat</w:t>
+      </w:r>
+      <w:proofErr w:type="spellEnd"/>
+      <w:r>
+        <w:rPr>
+          <w:rFonts w:ascii="Times New Roman" w:hAnsi="Times New Roman" w:cs="Times New Roman"/>
+          <w:sz w:val="24"/>
+          <w:lang w:val="en-ID"/>
+        </w:rPr>
+        <w:t xml:space="preserve"> </w:t>
+      </w:r>
+      <w:proofErr w:type="spellStart"/>
+      <w:r>
+        <w:rPr>
+          <w:rFonts w:ascii="Times New Roman" w:hAnsi="Times New Roman" w:cs="Times New Roman"/>
+          <w:sz w:val="24"/>
+          <w:lang w:val="en-ID"/>
+        </w:rPr>
+        <w:t>serta</w:t>
+      </w:r>
+      <w:proofErr w:type="spellEnd"/>
+      <w:r>
+        <w:rPr>
+          <w:rFonts w:ascii="Times New Roman" w:hAnsi="Times New Roman" w:cs="Times New Roman"/>
+          <w:sz w:val="24"/>
+          <w:lang w:val="en-ID"/>
+        </w:rPr>
+        <w:t xml:space="preserve"> </w:t>
+      </w:r>
+      <w:proofErr w:type="spellStart"/>
+      <w:r>
+        <w:rPr>
+          <w:rFonts w:ascii="Times New Roman" w:hAnsi="Times New Roman" w:cs="Times New Roman"/>
+          <w:sz w:val="24"/>
+          <w:lang w:val="en-ID"/>
+        </w:rPr>
+        <w:t>menggunakan</w:t>
+      </w:r>
+      <w:proofErr w:type="spellEnd"/>
+      <w:r>
+        <w:rPr>
+          <w:rFonts w:ascii="Times New Roman" w:hAnsi="Times New Roman" w:cs="Times New Roman"/>
+          <w:sz w:val="24"/>
+          <w:lang w:val="en-ID"/>
+        </w:rPr>
+        <w:t xml:space="preserve"> </w:t>
+      </w:r>
+      <w:proofErr w:type="spellStart"/>
+      <w:r>
+        <w:rPr>
+          <w:rFonts w:ascii="Times New Roman" w:hAnsi="Times New Roman" w:cs="Times New Roman"/>
+          <w:sz w:val="24"/>
+          <w:lang w:val="en-ID"/>
+        </w:rPr>
+        <w:t>mesin</w:t>
+      </w:r>
+      <w:proofErr w:type="spellEnd"/>
+      <w:r>
+        <w:rPr>
+          <w:rFonts w:ascii="Times New Roman" w:hAnsi="Times New Roman" w:cs="Times New Roman"/>
+          <w:sz w:val="24"/>
+          <w:lang w:val="en-ID"/>
+        </w:rPr>
+        <w:t xml:space="preserve"> </w:t>
+      </w:r>
+      <w:r>
+        <w:rPr>
+          <w:rFonts w:ascii="Times New Roman" w:hAnsi="Times New Roman" w:cs="Times New Roman"/>
+          <w:i/>
+          <w:sz w:val="24"/>
+          <w:lang w:val="en-ID"/>
+        </w:rPr>
+        <w:t>fingerprint</w:t>
+      </w:r>
+      <w:r>
+        <w:rPr>
+          <w:rFonts w:ascii="Times New Roman" w:hAnsi="Times New Roman" w:cs="Times New Roman"/>
+          <w:sz w:val="24"/>
+          <w:lang w:val="en-ID"/>
+        </w:rPr>
+        <w:t xml:space="preserve"> </w:t>
+      </w:r>
+      <w:proofErr w:type="spellStart"/>
+      <w:r>
+        <w:rPr>
+          <w:rFonts w:ascii="Times New Roman" w:hAnsi="Times New Roman" w:cs="Times New Roman"/>
+          <w:sz w:val="24"/>
+          <w:lang w:val="en-ID"/>
+        </w:rPr>
+        <w:t>dalam</w:t>
+      </w:r>
+      <w:proofErr w:type="spellEnd"/>
+      <w:r>
+        <w:rPr>
+          <w:rFonts w:ascii="Times New Roman" w:hAnsi="Times New Roman" w:cs="Times New Roman"/>
+          <w:sz w:val="24"/>
+          <w:lang w:val="en-ID"/>
+        </w:rPr>
+        <w:t xml:space="preserve"> </w:t>
+      </w:r>
+      <w:proofErr w:type="spellStart"/>
+      <w:r>
+        <w:rPr>
+          <w:rFonts w:ascii="Times New Roman" w:hAnsi="Times New Roman" w:cs="Times New Roman"/>
+          <w:sz w:val="24"/>
+          <w:lang w:val="en-ID"/>
+        </w:rPr>
+        <w:t>pengambilan</w:t>
+      </w:r>
+      <w:proofErr w:type="spellEnd"/>
+      <w:r>
+        <w:rPr>
+          <w:rFonts w:ascii="Times New Roman" w:hAnsi="Times New Roman" w:cs="Times New Roman"/>
+          <w:sz w:val="24"/>
+          <w:lang w:val="en-ID"/>
+        </w:rPr>
+        <w:t xml:space="preserve"> </w:t>
+      </w:r>
+      <w:proofErr w:type="spellStart"/>
+      <w:r>
+        <w:rPr>
+          <w:rFonts w:ascii="Times New Roman" w:hAnsi="Times New Roman" w:cs="Times New Roman"/>
+          <w:sz w:val="24"/>
+          <w:lang w:val="en-ID"/>
+        </w:rPr>
+        <w:t>presensi</w:t>
+      </w:r>
+      <w:proofErr w:type="spellEnd"/>
+      <w:r>
+        <w:rPr>
+          <w:rFonts w:ascii="Times New Roman" w:hAnsi="Times New Roman" w:cs="Times New Roman"/>
+          <w:sz w:val="24"/>
+          <w:lang w:val="en-ID"/>
+        </w:rPr>
+        <w:t xml:space="preserve">. </w:t>
+      </w:r>
+      <w:proofErr w:type="spellStart"/>
+      <w:r>
+        <w:rPr>
+          <w:rFonts w:ascii="Times New Roman" w:hAnsi="Times New Roman" w:cs="Times New Roman"/>
+          <w:sz w:val="24"/>
+          <w:lang w:val="en-ID"/>
+        </w:rPr>
+        <w:t>Ta’lim</w:t>
+      </w:r>
+      <w:proofErr w:type="spellEnd"/>
+      <w:r>
+        <w:rPr>
+          <w:rFonts w:ascii="Times New Roman" w:hAnsi="Times New Roman" w:cs="Times New Roman"/>
+          <w:sz w:val="24"/>
+          <w:lang w:val="en-ID"/>
+        </w:rPr>
+        <w:t xml:space="preserve"> </w:t>
+      </w:r>
+      <w:proofErr w:type="spellStart"/>
+      <w:r>
+        <w:rPr>
+          <w:rFonts w:ascii="Times New Roman" w:hAnsi="Times New Roman" w:cs="Times New Roman"/>
+          <w:sz w:val="24"/>
+          <w:lang w:val="en-ID"/>
+        </w:rPr>
+        <w:t>ini</w:t>
+      </w:r>
+      <w:proofErr w:type="spellEnd"/>
+      <w:r>
+        <w:rPr>
+          <w:rFonts w:ascii="Times New Roman" w:hAnsi="Times New Roman" w:cs="Times New Roman"/>
+          <w:sz w:val="24"/>
+          <w:lang w:val="en-ID"/>
+        </w:rPr>
+        <w:t xml:space="preserve"> </w:t>
+      </w:r>
+      <w:proofErr w:type="spellStart"/>
+      <w:r>
+        <w:rPr>
+          <w:rFonts w:ascii="Times New Roman" w:hAnsi="Times New Roman" w:cs="Times New Roman"/>
+          <w:sz w:val="24"/>
+          <w:lang w:val="en-ID"/>
+        </w:rPr>
+        <w:t>diadakan</w:t>
+      </w:r>
+      <w:proofErr w:type="spellEnd"/>
+      <w:r>
+        <w:rPr>
+          <w:rFonts w:ascii="Times New Roman" w:hAnsi="Times New Roman" w:cs="Times New Roman"/>
+          <w:sz w:val="24"/>
+          <w:lang w:val="en-ID"/>
+        </w:rPr>
+        <w:t xml:space="preserve"> minimal </w:t>
+      </w:r>
+      <w:proofErr w:type="spellStart"/>
+      <w:r>
+        <w:rPr>
+          <w:rFonts w:ascii="Times New Roman" w:hAnsi="Times New Roman" w:cs="Times New Roman"/>
+          <w:sz w:val="24"/>
+          <w:lang w:val="en-ID"/>
+        </w:rPr>
+        <w:t>satu</w:t>
+      </w:r>
+      <w:proofErr w:type="spellEnd"/>
+      <w:r>
+        <w:rPr>
+          <w:rFonts w:ascii="Times New Roman" w:hAnsi="Times New Roman" w:cs="Times New Roman"/>
+          <w:sz w:val="24"/>
+          <w:lang w:val="en-ID"/>
+        </w:rPr>
+        <w:t xml:space="preserve"> kali </w:t>
+      </w:r>
+      <w:proofErr w:type="spellStart"/>
+      <w:r>
+        <w:rPr>
+          <w:rFonts w:ascii="Times New Roman" w:hAnsi="Times New Roman" w:cs="Times New Roman"/>
+          <w:sz w:val="24"/>
+          <w:lang w:val="en-ID"/>
+        </w:rPr>
+        <w:t>atau</w:t>
+      </w:r>
+      <w:proofErr w:type="spellEnd"/>
+      <w:r>
+        <w:rPr>
+          <w:rFonts w:ascii="Times New Roman" w:hAnsi="Times New Roman" w:cs="Times New Roman"/>
+          <w:sz w:val="24"/>
+          <w:lang w:val="en-ID"/>
+        </w:rPr>
+        <w:t xml:space="preserve"> </w:t>
+      </w:r>
+      <w:proofErr w:type="spellStart"/>
+      <w:r>
+        <w:rPr>
+          <w:rFonts w:ascii="Times New Roman" w:hAnsi="Times New Roman" w:cs="Times New Roman"/>
+          <w:sz w:val="24"/>
+          <w:lang w:val="en-ID"/>
+        </w:rPr>
+        <w:t>lebih</w:t>
+      </w:r>
+      <w:proofErr w:type="spellEnd"/>
+      <w:r>
+        <w:rPr>
+          <w:rFonts w:ascii="Times New Roman" w:hAnsi="Times New Roman" w:cs="Times New Roman"/>
+          <w:sz w:val="24"/>
+          <w:lang w:val="en-ID"/>
+        </w:rPr>
+        <w:t xml:space="preserve"> </w:t>
+      </w:r>
+      <w:proofErr w:type="spellStart"/>
+      <w:r>
+        <w:rPr>
+          <w:rFonts w:ascii="Times New Roman" w:hAnsi="Times New Roman" w:cs="Times New Roman"/>
+          <w:sz w:val="24"/>
+          <w:lang w:val="en-ID"/>
+        </w:rPr>
+        <w:t>setiap</w:t>
+      </w:r>
+      <w:proofErr w:type="spellEnd"/>
+      <w:r>
+        <w:rPr>
+          <w:rFonts w:ascii="Times New Roman" w:hAnsi="Times New Roman" w:cs="Times New Roman"/>
+          <w:sz w:val="24"/>
+          <w:lang w:val="en-ID"/>
+        </w:rPr>
+        <w:t xml:space="preserve"> </w:t>
+      </w:r>
+      <w:proofErr w:type="spellStart"/>
+      <w:r>
+        <w:rPr>
+          <w:rFonts w:ascii="Times New Roman" w:hAnsi="Times New Roman" w:cs="Times New Roman"/>
+          <w:sz w:val="24"/>
+          <w:lang w:val="en-ID"/>
+        </w:rPr>
+        <w:t>pekan</w:t>
+      </w:r>
+      <w:proofErr w:type="spellEnd"/>
+      <w:r>
+        <w:rPr>
+          <w:rFonts w:ascii="Times New Roman" w:hAnsi="Times New Roman" w:cs="Times New Roman"/>
+          <w:sz w:val="24"/>
+          <w:lang w:val="en-ID"/>
+        </w:rPr>
+        <w:t xml:space="preserve"> (</w:t>
+      </w:r>
+      <w:proofErr w:type="spellStart"/>
+      <w:r>
+        <w:rPr>
+          <w:rFonts w:ascii="Times New Roman" w:hAnsi="Times New Roman" w:cs="Times New Roman"/>
+          <w:sz w:val="24"/>
+          <w:lang w:val="en-ID"/>
+        </w:rPr>
+        <w:t>tergantung</w:t>
+      </w:r>
+      <w:proofErr w:type="spellEnd"/>
+      <w:r>
+        <w:rPr>
+          <w:rFonts w:ascii="Times New Roman" w:hAnsi="Times New Roman" w:cs="Times New Roman"/>
+          <w:sz w:val="24"/>
+          <w:lang w:val="en-ID"/>
+        </w:rPr>
+        <w:t xml:space="preserve"> </w:t>
+      </w:r>
+      <w:proofErr w:type="spellStart"/>
+      <w:r>
+        <w:rPr>
+          <w:rFonts w:ascii="Times New Roman" w:hAnsi="Times New Roman" w:cs="Times New Roman"/>
+          <w:sz w:val="24"/>
+          <w:lang w:val="en-ID"/>
+        </w:rPr>
+        <w:t>kondisi</w:t>
+      </w:r>
+      <w:proofErr w:type="spellEnd"/>
+      <w:r>
+        <w:rPr>
+          <w:rFonts w:ascii="Times New Roman" w:hAnsi="Times New Roman" w:cs="Times New Roman"/>
+          <w:sz w:val="24"/>
+          <w:lang w:val="en-ID"/>
+        </w:rPr>
+        <w:t xml:space="preserve"> </w:t>
+      </w:r>
+      <w:proofErr w:type="spellStart"/>
+      <w:r>
+        <w:rPr>
+          <w:rFonts w:ascii="Times New Roman" w:hAnsi="Times New Roman" w:cs="Times New Roman"/>
+          <w:sz w:val="24"/>
+          <w:lang w:val="en-ID"/>
+        </w:rPr>
+        <w:t>dan</w:t>
+      </w:r>
+      <w:proofErr w:type="spellEnd"/>
+      <w:r>
+        <w:rPr>
+          <w:rFonts w:ascii="Times New Roman" w:hAnsi="Times New Roman" w:cs="Times New Roman"/>
+          <w:sz w:val="24"/>
+          <w:lang w:val="en-ID"/>
+        </w:rPr>
+        <w:t xml:space="preserve"> </w:t>
+      </w:r>
+      <w:proofErr w:type="spellStart"/>
+      <w:r>
+        <w:rPr>
+          <w:rFonts w:ascii="Times New Roman" w:hAnsi="Times New Roman" w:cs="Times New Roman"/>
+          <w:sz w:val="24"/>
+          <w:lang w:val="en-ID"/>
+        </w:rPr>
+        <w:t>jadwal</w:t>
+      </w:r>
+      <w:proofErr w:type="spellEnd"/>
+      <w:r>
+        <w:rPr>
+          <w:rFonts w:ascii="Times New Roman" w:hAnsi="Times New Roman" w:cs="Times New Roman"/>
+          <w:sz w:val="24"/>
+          <w:lang w:val="en-ID"/>
+        </w:rPr>
+        <w:t xml:space="preserve"> </w:t>
+      </w:r>
+      <w:proofErr w:type="spellStart"/>
+      <w:r>
+        <w:rPr>
+          <w:rFonts w:ascii="Times New Roman" w:hAnsi="Times New Roman" w:cs="Times New Roman"/>
+          <w:sz w:val="24"/>
+          <w:lang w:val="en-ID"/>
+        </w:rPr>
+        <w:t>pemateri</w:t>
+      </w:r>
+      <w:proofErr w:type="spellEnd"/>
+      <w:r>
+        <w:rPr>
+          <w:rFonts w:ascii="Times New Roman" w:hAnsi="Times New Roman" w:cs="Times New Roman"/>
+          <w:sz w:val="24"/>
+          <w:lang w:val="en-ID"/>
+        </w:rPr>
+        <w:t xml:space="preserve">). </w:t>
+      </w:r>
+      <w:proofErr w:type="spellStart"/>
+      <w:r>
+        <w:rPr>
+          <w:rFonts w:ascii="Times New Roman" w:hAnsi="Times New Roman" w:cs="Times New Roman"/>
+          <w:sz w:val="24"/>
+          <w:lang w:val="en-ID"/>
+        </w:rPr>
+        <w:t>Sedangkan</w:t>
+      </w:r>
+      <w:proofErr w:type="spellEnd"/>
+      <w:r>
+        <w:rPr>
+          <w:rFonts w:ascii="Times New Roman" w:hAnsi="Times New Roman" w:cs="Times New Roman"/>
+          <w:sz w:val="24"/>
+          <w:lang w:val="en-ID"/>
+        </w:rPr>
+        <w:t xml:space="preserve"> </w:t>
+      </w:r>
+      <w:proofErr w:type="spellStart"/>
+      <w:r>
+        <w:rPr>
+          <w:rFonts w:ascii="Times New Roman" w:hAnsi="Times New Roman" w:cs="Times New Roman"/>
+          <w:sz w:val="24"/>
+          <w:lang w:val="en-ID"/>
+        </w:rPr>
+        <w:t>ta’lim</w:t>
+      </w:r>
+      <w:proofErr w:type="spellEnd"/>
+      <w:r>
+        <w:rPr>
+          <w:rFonts w:ascii="Times New Roman" w:hAnsi="Times New Roman" w:cs="Times New Roman"/>
+          <w:sz w:val="24"/>
+          <w:lang w:val="en-ID"/>
+        </w:rPr>
+        <w:t xml:space="preserve"> </w:t>
+      </w:r>
+      <w:proofErr w:type="spellStart"/>
+      <w:r>
+        <w:rPr>
+          <w:rFonts w:ascii="Times New Roman" w:hAnsi="Times New Roman" w:cs="Times New Roman"/>
+          <w:sz w:val="24"/>
+          <w:lang w:val="en-ID"/>
+        </w:rPr>
+        <w:t>pembina</w:t>
+      </w:r>
+      <w:proofErr w:type="spellEnd"/>
+      <w:r>
+        <w:rPr>
+          <w:rFonts w:ascii="Times New Roman" w:hAnsi="Times New Roman" w:cs="Times New Roman"/>
+          <w:sz w:val="24"/>
+          <w:lang w:val="en-ID"/>
+        </w:rPr>
+        <w:t xml:space="preserve"> </w:t>
+      </w:r>
+      <w:proofErr w:type="spellStart"/>
+      <w:r>
+        <w:rPr>
+          <w:rFonts w:ascii="Times New Roman" w:hAnsi="Times New Roman" w:cs="Times New Roman"/>
+          <w:sz w:val="24"/>
+          <w:lang w:val="en-ID"/>
+        </w:rPr>
+        <w:t>diisi</w:t>
+      </w:r>
+      <w:proofErr w:type="spellEnd"/>
+      <w:r>
+        <w:rPr>
+          <w:rFonts w:ascii="Times New Roman" w:hAnsi="Times New Roman" w:cs="Times New Roman"/>
+          <w:sz w:val="24"/>
+          <w:lang w:val="en-ID"/>
+        </w:rPr>
+        <w:t xml:space="preserve"> </w:t>
+      </w:r>
+      <w:proofErr w:type="spellStart"/>
+      <w:r>
+        <w:rPr>
+          <w:rFonts w:ascii="Times New Roman" w:hAnsi="Times New Roman" w:cs="Times New Roman"/>
+          <w:sz w:val="24"/>
+          <w:lang w:val="en-ID"/>
+        </w:rPr>
+        <w:t>oleh</w:t>
+      </w:r>
+      <w:proofErr w:type="spellEnd"/>
+      <w:r>
+        <w:rPr>
+          <w:rFonts w:ascii="Times New Roman" w:hAnsi="Times New Roman" w:cs="Times New Roman"/>
+          <w:sz w:val="24"/>
+          <w:lang w:val="en-ID"/>
+        </w:rPr>
+        <w:t xml:space="preserve"> </w:t>
+      </w:r>
+      <w:proofErr w:type="spellStart"/>
+      <w:r>
+        <w:rPr>
+          <w:rFonts w:ascii="Times New Roman" w:hAnsi="Times New Roman" w:cs="Times New Roman"/>
+          <w:sz w:val="24"/>
+          <w:lang w:val="en-ID"/>
+        </w:rPr>
+        <w:t>pembina</w:t>
+      </w:r>
+      <w:proofErr w:type="spellEnd"/>
+      <w:r>
+        <w:rPr>
+          <w:rFonts w:ascii="Times New Roman" w:hAnsi="Times New Roman" w:cs="Times New Roman"/>
+          <w:sz w:val="24"/>
+          <w:lang w:val="en-ID"/>
+        </w:rPr>
+        <w:t xml:space="preserve"> </w:t>
+      </w:r>
+      <w:proofErr w:type="spellStart"/>
+      <w:r>
+        <w:rPr>
+          <w:rFonts w:ascii="Times New Roman" w:hAnsi="Times New Roman" w:cs="Times New Roman"/>
+          <w:sz w:val="24"/>
+          <w:lang w:val="en-ID"/>
+        </w:rPr>
+        <w:t>dan</w:t>
+      </w:r>
+      <w:proofErr w:type="spellEnd"/>
+      <w:r>
+        <w:rPr>
+          <w:rFonts w:ascii="Times New Roman" w:hAnsi="Times New Roman" w:cs="Times New Roman"/>
+          <w:sz w:val="24"/>
+          <w:lang w:val="en-ID"/>
+        </w:rPr>
+        <w:t xml:space="preserve"> </w:t>
+      </w:r>
+      <w:proofErr w:type="spellStart"/>
+      <w:r>
+        <w:rPr>
+          <w:rFonts w:ascii="Times New Roman" w:hAnsi="Times New Roman" w:cs="Times New Roman"/>
+          <w:sz w:val="24"/>
+          <w:lang w:val="en-ID"/>
+        </w:rPr>
+        <w:t>diikuti</w:t>
+      </w:r>
+      <w:proofErr w:type="spellEnd"/>
+      <w:r>
+        <w:rPr>
+          <w:rFonts w:ascii="Times New Roman" w:hAnsi="Times New Roman" w:cs="Times New Roman"/>
+          <w:sz w:val="24"/>
+          <w:lang w:val="en-ID"/>
+        </w:rPr>
+        <w:t xml:space="preserve"> </w:t>
+      </w:r>
+      <w:proofErr w:type="spellStart"/>
+      <w:r>
+        <w:rPr>
+          <w:rFonts w:ascii="Times New Roman" w:hAnsi="Times New Roman" w:cs="Times New Roman"/>
+          <w:sz w:val="24"/>
+          <w:lang w:val="en-ID"/>
+        </w:rPr>
+        <w:t>oleh</w:t>
+      </w:r>
+      <w:proofErr w:type="spellEnd"/>
+      <w:r>
+        <w:rPr>
+          <w:rFonts w:ascii="Times New Roman" w:hAnsi="Times New Roman" w:cs="Times New Roman"/>
+          <w:sz w:val="24"/>
+          <w:lang w:val="en-ID"/>
+        </w:rPr>
+        <w:t xml:space="preserve"> </w:t>
+      </w:r>
+      <w:proofErr w:type="spellStart"/>
+      <w:r>
+        <w:rPr>
+          <w:rFonts w:ascii="Times New Roman" w:hAnsi="Times New Roman" w:cs="Times New Roman"/>
+          <w:sz w:val="24"/>
+          <w:lang w:val="en-ID"/>
+        </w:rPr>
+        <w:t>binaannya</w:t>
+      </w:r>
+      <w:proofErr w:type="spellEnd"/>
+      <w:r>
+        <w:rPr>
+          <w:rFonts w:ascii="Times New Roman" w:hAnsi="Times New Roman" w:cs="Times New Roman"/>
+          <w:sz w:val="24"/>
+          <w:lang w:val="en-ID"/>
+        </w:rPr>
+        <w:t xml:space="preserve"> </w:t>
+      </w:r>
+      <w:proofErr w:type="spellStart"/>
+      <w:r>
+        <w:rPr>
+          <w:rFonts w:ascii="Times New Roman" w:hAnsi="Times New Roman" w:cs="Times New Roman"/>
+          <w:sz w:val="24"/>
+          <w:lang w:val="en-ID"/>
+        </w:rPr>
+        <w:t>serta</w:t>
+      </w:r>
+      <w:proofErr w:type="spellEnd"/>
+      <w:r>
+        <w:rPr>
+          <w:rFonts w:ascii="Times New Roman" w:hAnsi="Times New Roman" w:cs="Times New Roman"/>
+          <w:sz w:val="24"/>
+          <w:lang w:val="en-ID"/>
+        </w:rPr>
+        <w:t xml:space="preserve"> </w:t>
+      </w:r>
+      <w:proofErr w:type="spellStart"/>
+      <w:r>
+        <w:rPr>
+          <w:rFonts w:ascii="Times New Roman" w:hAnsi="Times New Roman" w:cs="Times New Roman"/>
+          <w:sz w:val="24"/>
+          <w:lang w:val="en-ID"/>
+        </w:rPr>
+        <w:t>menggunakan</w:t>
+      </w:r>
+      <w:proofErr w:type="spellEnd"/>
+      <w:r>
+        <w:rPr>
+          <w:rFonts w:ascii="Times New Roman" w:hAnsi="Times New Roman" w:cs="Times New Roman"/>
+          <w:sz w:val="24"/>
+          <w:lang w:val="en-ID"/>
+        </w:rPr>
+        <w:t xml:space="preserve"> form </w:t>
+      </w:r>
+      <w:proofErr w:type="spellStart"/>
+      <w:r>
+        <w:rPr>
+          <w:rFonts w:ascii="Times New Roman" w:hAnsi="Times New Roman" w:cs="Times New Roman"/>
+          <w:sz w:val="24"/>
+          <w:lang w:val="en-ID"/>
+        </w:rPr>
+        <w:t>presensi</w:t>
+      </w:r>
+      <w:proofErr w:type="spellEnd"/>
+      <w:r>
+        <w:rPr>
+          <w:rFonts w:ascii="Times New Roman" w:hAnsi="Times New Roman" w:cs="Times New Roman"/>
+          <w:sz w:val="24"/>
+          <w:lang w:val="en-ID"/>
+        </w:rPr>
+        <w:t xml:space="preserve"> manual </w:t>
+      </w:r>
+      <w:proofErr w:type="spellStart"/>
+      <w:r>
+        <w:rPr>
+          <w:rFonts w:ascii="Times New Roman" w:hAnsi="Times New Roman" w:cs="Times New Roman"/>
+          <w:sz w:val="24"/>
+          <w:lang w:val="en-ID"/>
+        </w:rPr>
+        <w:t>dalam</w:t>
+      </w:r>
+      <w:proofErr w:type="spellEnd"/>
+      <w:r>
+        <w:rPr>
+          <w:rFonts w:ascii="Times New Roman" w:hAnsi="Times New Roman" w:cs="Times New Roman"/>
+          <w:sz w:val="24"/>
+          <w:lang w:val="en-ID"/>
+        </w:rPr>
+        <w:t xml:space="preserve"> </w:t>
+      </w:r>
+      <w:proofErr w:type="spellStart"/>
+      <w:r>
+        <w:rPr>
+          <w:rFonts w:ascii="Times New Roman" w:hAnsi="Times New Roman" w:cs="Times New Roman"/>
+          <w:sz w:val="24"/>
+          <w:lang w:val="en-ID"/>
+        </w:rPr>
+        <w:t>pengambilan</w:t>
+      </w:r>
+      <w:proofErr w:type="spellEnd"/>
+      <w:r>
+        <w:rPr>
+          <w:rFonts w:ascii="Times New Roman" w:hAnsi="Times New Roman" w:cs="Times New Roman"/>
+          <w:sz w:val="24"/>
+          <w:lang w:val="en-ID"/>
+        </w:rPr>
+        <w:t xml:space="preserve"> </w:t>
+      </w:r>
+      <w:proofErr w:type="spellStart"/>
+      <w:r>
+        <w:rPr>
+          <w:rFonts w:ascii="Times New Roman" w:hAnsi="Times New Roman" w:cs="Times New Roman"/>
+          <w:sz w:val="24"/>
+          <w:lang w:val="en-ID"/>
+        </w:rPr>
+        <w:t>presensi</w:t>
+      </w:r>
+      <w:proofErr w:type="spellEnd"/>
+      <w:r>
+        <w:rPr>
+          <w:rFonts w:ascii="Times New Roman" w:hAnsi="Times New Roman" w:cs="Times New Roman"/>
+          <w:sz w:val="24"/>
+          <w:lang w:val="en-ID"/>
+        </w:rPr>
+        <w:t>.</w:t>
+      </w:r>
+      <w:r>
+        <w:rPr>
+          <w:rFonts w:ascii="Times New Roman" w:hAnsi="Times New Roman" w:cs="Times New Roman"/>
+          <w:sz w:val="24"/>
+          <w:lang w:val="en-ID"/>
+        </w:rPr>
+        <w:t xml:space="preserve"> </w:t>
+      </w:r>
+      <w:proofErr w:type="spellStart"/>
+      <w:r>
+        <w:rPr>
+          <w:rFonts w:ascii="Times New Roman" w:hAnsi="Times New Roman" w:cs="Times New Roman"/>
+          <w:sz w:val="24"/>
+          <w:lang w:val="en-ID"/>
+        </w:rPr>
+        <w:t>Ta’lim</w:t>
+      </w:r>
+      <w:proofErr w:type="spellEnd"/>
+      <w:r>
+        <w:rPr>
+          <w:rFonts w:ascii="Times New Roman" w:hAnsi="Times New Roman" w:cs="Times New Roman"/>
+          <w:sz w:val="24"/>
+          <w:lang w:val="en-ID"/>
+        </w:rPr>
+        <w:t xml:space="preserve"> </w:t>
+      </w:r>
+      <w:proofErr w:type="spellStart"/>
+      <w:r>
+        <w:rPr>
+          <w:rFonts w:ascii="Times New Roman" w:hAnsi="Times New Roman" w:cs="Times New Roman"/>
+          <w:sz w:val="24"/>
+          <w:lang w:val="en-ID"/>
+        </w:rPr>
+        <w:t>pembina</w:t>
+      </w:r>
+      <w:proofErr w:type="spellEnd"/>
+      <w:r>
+        <w:rPr>
+          <w:rFonts w:ascii="Times New Roman" w:hAnsi="Times New Roman" w:cs="Times New Roman"/>
+          <w:sz w:val="24"/>
+          <w:lang w:val="en-ID"/>
+        </w:rPr>
+        <w:t xml:space="preserve"> </w:t>
+      </w:r>
+      <w:proofErr w:type="spellStart"/>
+      <w:r>
+        <w:rPr>
+          <w:rFonts w:ascii="Times New Roman" w:hAnsi="Times New Roman" w:cs="Times New Roman"/>
+          <w:sz w:val="24"/>
+          <w:lang w:val="en-ID"/>
+        </w:rPr>
+        <w:t>diadakan</w:t>
+      </w:r>
+      <w:proofErr w:type="spellEnd"/>
+      <w:r>
+        <w:rPr>
+          <w:rFonts w:ascii="Times New Roman" w:hAnsi="Times New Roman" w:cs="Times New Roman"/>
+          <w:sz w:val="24"/>
+          <w:lang w:val="en-ID"/>
+        </w:rPr>
+        <w:t xml:space="preserve"> minimal </w:t>
+      </w:r>
+      <w:proofErr w:type="spellStart"/>
+      <w:r>
+        <w:rPr>
+          <w:rFonts w:ascii="Times New Roman" w:hAnsi="Times New Roman" w:cs="Times New Roman"/>
+          <w:sz w:val="24"/>
+          <w:lang w:val="en-ID"/>
+        </w:rPr>
+        <w:t>dua</w:t>
+      </w:r>
+      <w:proofErr w:type="spellEnd"/>
+      <w:r>
+        <w:rPr>
+          <w:rFonts w:ascii="Times New Roman" w:hAnsi="Times New Roman" w:cs="Times New Roman"/>
+          <w:sz w:val="24"/>
+          <w:lang w:val="en-ID"/>
+        </w:rPr>
+        <w:t xml:space="preserve"> kali </w:t>
+      </w:r>
+      <w:proofErr w:type="spellStart"/>
+      <w:r>
+        <w:rPr>
+          <w:rFonts w:ascii="Times New Roman" w:hAnsi="Times New Roman" w:cs="Times New Roman"/>
+          <w:sz w:val="24"/>
+          <w:lang w:val="en-ID"/>
+        </w:rPr>
+        <w:t>atau</w:t>
+      </w:r>
+      <w:proofErr w:type="spellEnd"/>
+      <w:r>
+        <w:rPr>
+          <w:rFonts w:ascii="Times New Roman" w:hAnsi="Times New Roman" w:cs="Times New Roman"/>
+          <w:sz w:val="24"/>
+          <w:lang w:val="en-ID"/>
+        </w:rPr>
+        <w:t xml:space="preserve"> </w:t>
+      </w:r>
+      <w:proofErr w:type="spellStart"/>
+      <w:r>
+        <w:rPr>
+          <w:rFonts w:ascii="Times New Roman" w:hAnsi="Times New Roman" w:cs="Times New Roman"/>
+          <w:sz w:val="24"/>
+          <w:lang w:val="en-ID"/>
+        </w:rPr>
+        <w:t>lebih</w:t>
+      </w:r>
+      <w:proofErr w:type="spellEnd"/>
+      <w:r>
+        <w:rPr>
+          <w:rFonts w:ascii="Times New Roman" w:hAnsi="Times New Roman" w:cs="Times New Roman"/>
+          <w:sz w:val="24"/>
+          <w:lang w:val="en-ID"/>
+        </w:rPr>
+        <w:t xml:space="preserve"> </w:t>
+      </w:r>
+      <w:proofErr w:type="spellStart"/>
+      <w:r>
+        <w:rPr>
+          <w:rFonts w:ascii="Times New Roman" w:hAnsi="Times New Roman" w:cs="Times New Roman"/>
+          <w:sz w:val="24"/>
+          <w:lang w:val="en-ID"/>
+        </w:rPr>
+        <w:t>dalam</w:t>
+      </w:r>
+      <w:proofErr w:type="spellEnd"/>
+      <w:r>
+        <w:rPr>
+          <w:rFonts w:ascii="Times New Roman" w:hAnsi="Times New Roman" w:cs="Times New Roman"/>
+          <w:sz w:val="24"/>
+          <w:lang w:val="en-ID"/>
+        </w:rPr>
+        <w:t xml:space="preserve"> </w:t>
+      </w:r>
+      <w:proofErr w:type="spellStart"/>
+      <w:r>
+        <w:rPr>
+          <w:rFonts w:ascii="Times New Roman" w:hAnsi="Times New Roman" w:cs="Times New Roman"/>
+          <w:sz w:val="24"/>
+          <w:lang w:val="en-ID"/>
+        </w:rPr>
+        <w:t>satu</w:t>
+      </w:r>
+      <w:proofErr w:type="spellEnd"/>
+      <w:r>
+        <w:rPr>
+          <w:rFonts w:ascii="Times New Roman" w:hAnsi="Times New Roman" w:cs="Times New Roman"/>
+          <w:sz w:val="24"/>
+          <w:lang w:val="en-ID"/>
+        </w:rPr>
+        <w:t xml:space="preserve"> </w:t>
+      </w:r>
+      <w:proofErr w:type="spellStart"/>
+      <w:r>
+        <w:rPr>
+          <w:rFonts w:ascii="Times New Roman" w:hAnsi="Times New Roman" w:cs="Times New Roman"/>
+          <w:sz w:val="24"/>
+          <w:lang w:val="en-ID"/>
+        </w:rPr>
+        <w:t>pekan</w:t>
+      </w:r>
+      <w:proofErr w:type="spellEnd"/>
+      <w:r>
+        <w:rPr>
+          <w:rFonts w:ascii="Times New Roman" w:hAnsi="Times New Roman" w:cs="Times New Roman"/>
+          <w:sz w:val="24"/>
+          <w:lang w:val="en-ID"/>
+        </w:rPr>
+        <w:t xml:space="preserve"> </w:t>
+      </w:r>
+      <w:r>
+        <w:rPr>
+          <w:rFonts w:ascii="Times New Roman" w:hAnsi="Times New Roman" w:cs="Times New Roman"/>
+          <w:sz w:val="24"/>
+          <w:lang w:val="en-ID"/>
+        </w:rPr>
+        <w:t>(</w:t>
+      </w:r>
+      <w:proofErr w:type="spellStart"/>
+      <w:r>
+        <w:rPr>
+          <w:rFonts w:ascii="Times New Roman" w:hAnsi="Times New Roman" w:cs="Times New Roman"/>
+          <w:sz w:val="24"/>
+          <w:lang w:val="en-ID"/>
+        </w:rPr>
+        <w:t>tergantung</w:t>
+      </w:r>
+      <w:proofErr w:type="spellEnd"/>
+      <w:r>
+        <w:rPr>
+          <w:rFonts w:ascii="Times New Roman" w:hAnsi="Times New Roman" w:cs="Times New Roman"/>
+          <w:sz w:val="24"/>
+          <w:lang w:val="en-ID"/>
+        </w:rPr>
+        <w:t xml:space="preserve"> </w:t>
+      </w:r>
+      <w:proofErr w:type="spellStart"/>
+      <w:r>
+        <w:rPr>
+          <w:rFonts w:ascii="Times New Roman" w:hAnsi="Times New Roman" w:cs="Times New Roman"/>
+          <w:sz w:val="24"/>
+          <w:lang w:val="en-ID"/>
+        </w:rPr>
+        <w:t>kondisi</w:t>
+      </w:r>
+      <w:proofErr w:type="spellEnd"/>
+      <w:r>
+        <w:rPr>
+          <w:rFonts w:ascii="Times New Roman" w:hAnsi="Times New Roman" w:cs="Times New Roman"/>
+          <w:sz w:val="24"/>
+          <w:lang w:val="en-ID"/>
+        </w:rPr>
+        <w:t>)</w:t>
+      </w:r>
+      <w:r>
+        <w:rPr>
+          <w:rFonts w:ascii="Times New Roman" w:hAnsi="Times New Roman" w:cs="Times New Roman"/>
+          <w:sz w:val="24"/>
+          <w:lang w:val="en-ID"/>
+        </w:rPr>
+        <w:t>.</w:t>
+      </w:r>
+    </w:p>
+    <w:p>
+      <w:pPr>
+        <w:pStyle w:val="ListParagraph"/>
+        <w:jc w:val="both"/>
+        <w:rPr>
+          <w:rFonts w:ascii="Times New Roman" w:hAnsi="Times New Roman" w:cs="Times New Roman"/>
+          <w:sz w:val="24"/>
+          <w:lang w:val="en-ID"/>
+        </w:rPr>
+      </w:pPr>
+    </w:p>
+    <w:p>
+      <w:pPr>
+        <w:pStyle w:val="ListParagraph"/>
+        <w:numPr>
+          <w:ilvl w:val="0"/>
+          <w:numId w:val="2"/>
+        </w:numPr>
+        <w:jc w:val="both"/>
+        <w:rPr>
+          <w:rFonts w:ascii="Times New Roman" w:hAnsi="Times New Roman" w:cs="Times New Roman"/>
+          <w:sz w:val="24"/>
+          <w:lang w:val="en-ID"/>
+        </w:rPr>
+      </w:pPr>
+      <w:proofErr w:type="spellStart"/>
+      <w:r>
+        <w:rPr>
+          <w:rFonts w:ascii="Times New Roman" w:hAnsi="Times New Roman" w:cs="Times New Roman"/>
+          <w:sz w:val="24"/>
+          <w:lang w:val="en-ID"/>
+        </w:rPr>
+        <w:t>Penilaian</w:t>
+      </w:r>
+      <w:proofErr w:type="spellEnd"/>
+    </w:p>
+    <w:p>
+      <w:pPr>
+        <w:pStyle w:val="ListParagraph"/>
+        <w:ind w:left="709"/>
+        <w:jc w:val="both"/>
+        <w:rPr>
+          <w:rFonts w:ascii="Times New Roman" w:hAnsi="Times New Roman" w:cs="Times New Roman"/>
+          <w:sz w:val="24"/>
+          <w:lang w:val="en-ID"/>
+        </w:rPr>
+      </w:pPr>
+      <w:proofErr w:type="spellStart"/>
+      <w:r>
+        <w:rPr>
+          <w:rFonts w:ascii="Times New Roman" w:hAnsi="Times New Roman" w:cs="Times New Roman"/>
+          <w:sz w:val="24"/>
+          <w:lang w:val="en-ID"/>
+        </w:rPr>
+        <w:t>Jumlah</w:t>
+      </w:r>
+      <w:proofErr w:type="spellEnd"/>
+      <w:r>
+        <w:rPr>
+          <w:rFonts w:ascii="Times New Roman" w:hAnsi="Times New Roman" w:cs="Times New Roman"/>
+          <w:sz w:val="24"/>
+          <w:lang w:val="en-ID"/>
+        </w:rPr>
+        <w:t xml:space="preserve"> </w:t>
+      </w:r>
+      <w:proofErr w:type="spellStart"/>
+      <w:r>
+        <w:rPr>
+          <w:rFonts w:ascii="Times New Roman" w:hAnsi="Times New Roman" w:cs="Times New Roman"/>
+          <w:sz w:val="24"/>
+          <w:lang w:val="en-ID"/>
+        </w:rPr>
+        <w:t>maksimal</w:t>
+      </w:r>
+      <w:proofErr w:type="spellEnd"/>
+      <w:r>
+        <w:rPr>
+          <w:rFonts w:ascii="Times New Roman" w:hAnsi="Times New Roman" w:cs="Times New Roman"/>
+          <w:sz w:val="24"/>
+          <w:lang w:val="en-ID"/>
+        </w:rPr>
+        <w:t xml:space="preserve"> </w:t>
+      </w:r>
+      <w:proofErr w:type="spellStart"/>
+      <w:r>
+        <w:rPr>
+          <w:rFonts w:ascii="Times New Roman" w:hAnsi="Times New Roman" w:cs="Times New Roman"/>
+          <w:sz w:val="24"/>
+          <w:lang w:val="en-ID"/>
+        </w:rPr>
+        <w:t>atau</w:t>
+      </w:r>
+      <w:proofErr w:type="spellEnd"/>
+      <w:r>
+        <w:rPr>
+          <w:rFonts w:ascii="Times New Roman" w:hAnsi="Times New Roman" w:cs="Times New Roman"/>
+          <w:sz w:val="24"/>
+          <w:lang w:val="en-ID"/>
+        </w:rPr>
+        <w:t xml:space="preserve"> target </w:t>
+      </w:r>
+      <w:proofErr w:type="spellStart"/>
+      <w:r>
+        <w:rPr>
+          <w:rFonts w:ascii="Times New Roman" w:hAnsi="Times New Roman" w:cs="Times New Roman"/>
+          <w:sz w:val="24"/>
+          <w:lang w:val="en-ID"/>
+        </w:rPr>
+        <w:t>presensi</w:t>
+      </w:r>
+      <w:proofErr w:type="spellEnd"/>
+      <w:r>
+        <w:rPr>
+          <w:rFonts w:ascii="Times New Roman" w:hAnsi="Times New Roman" w:cs="Times New Roman"/>
+          <w:sz w:val="24"/>
+          <w:lang w:val="en-ID"/>
+        </w:rPr>
+        <w:t xml:space="preserve"> </w:t>
+      </w:r>
+      <w:proofErr w:type="spellStart"/>
+      <w:r>
+        <w:rPr>
+          <w:rFonts w:ascii="Times New Roman" w:hAnsi="Times New Roman" w:cs="Times New Roman"/>
+          <w:sz w:val="24"/>
+          <w:lang w:val="en-ID"/>
+        </w:rPr>
+        <w:t>ta’lim</w:t>
+      </w:r>
+      <w:proofErr w:type="spellEnd"/>
+      <w:r>
+        <w:rPr>
+          <w:rFonts w:ascii="Times New Roman" w:hAnsi="Times New Roman" w:cs="Times New Roman"/>
+          <w:sz w:val="24"/>
+          <w:lang w:val="en-ID"/>
+        </w:rPr>
+        <w:t xml:space="preserve"> per-</w:t>
+      </w:r>
+      <w:proofErr w:type="spellStart"/>
+      <w:r>
+        <w:rPr>
+          <w:rFonts w:ascii="Times New Roman" w:hAnsi="Times New Roman" w:cs="Times New Roman"/>
+          <w:sz w:val="24"/>
+          <w:lang w:val="en-ID"/>
+        </w:rPr>
+        <w:t>mahasiswa</w:t>
+      </w:r>
+      <w:proofErr w:type="spellEnd"/>
+      <w:r>
+        <w:rPr>
+          <w:rFonts w:ascii="Times New Roman" w:hAnsi="Times New Roman" w:cs="Times New Roman"/>
+          <w:sz w:val="24"/>
+          <w:lang w:val="en-ID"/>
+        </w:rPr>
+        <w:t xml:space="preserve"> </w:t>
+      </w:r>
+      <w:proofErr w:type="spellStart"/>
+      <w:r>
+        <w:rPr>
+          <w:rFonts w:ascii="Times New Roman" w:hAnsi="Times New Roman" w:cs="Times New Roman"/>
+          <w:sz w:val="24"/>
+          <w:lang w:val="en-ID"/>
+        </w:rPr>
+        <w:t>pada</w:t>
+      </w:r>
+      <w:proofErr w:type="spellEnd"/>
+      <w:r>
+        <w:rPr>
+          <w:rFonts w:ascii="Times New Roman" w:hAnsi="Times New Roman" w:cs="Times New Roman"/>
+          <w:sz w:val="24"/>
+          <w:lang w:val="en-ID"/>
+        </w:rPr>
+        <w:t xml:space="preserve"> </w:t>
+      </w:r>
+      <w:proofErr w:type="spellStart"/>
+      <w:r>
+        <w:rPr>
+          <w:rFonts w:ascii="Times New Roman" w:hAnsi="Times New Roman" w:cs="Times New Roman"/>
+          <w:sz w:val="24"/>
+          <w:lang w:val="en-ID"/>
+        </w:rPr>
+        <w:t>satu</w:t>
+      </w:r>
+      <w:proofErr w:type="spellEnd"/>
+      <w:r>
+        <w:rPr>
+          <w:rFonts w:ascii="Times New Roman" w:hAnsi="Times New Roman" w:cs="Times New Roman"/>
+          <w:sz w:val="24"/>
+          <w:lang w:val="en-ID"/>
+        </w:rPr>
+        <w:t xml:space="preserve"> </w:t>
+      </w:r>
+      <w:proofErr w:type="spellStart"/>
+      <w:r>
+        <w:rPr>
+          <w:rFonts w:ascii="Times New Roman" w:hAnsi="Times New Roman" w:cs="Times New Roman"/>
+          <w:sz w:val="24"/>
+          <w:lang w:val="en-ID"/>
+        </w:rPr>
+        <w:t>pekan</w:t>
+      </w:r>
+      <w:proofErr w:type="spellEnd"/>
+      <w:r>
+        <w:rPr>
+          <w:rFonts w:ascii="Times New Roman" w:hAnsi="Times New Roman" w:cs="Times New Roman"/>
+          <w:sz w:val="24"/>
+          <w:lang w:val="en-ID"/>
+        </w:rPr>
+        <w:t xml:space="preserve"> </w:t>
+      </w:r>
+      <w:proofErr w:type="spellStart"/>
+      <w:r>
+        <w:rPr>
+          <w:rFonts w:ascii="Times New Roman" w:hAnsi="Times New Roman" w:cs="Times New Roman"/>
+          <w:sz w:val="24"/>
+          <w:lang w:val="en-ID"/>
+        </w:rPr>
+        <w:t>tergantung</w:t>
+      </w:r>
+      <w:proofErr w:type="spellEnd"/>
+      <w:r>
+        <w:rPr>
+          <w:rFonts w:ascii="Times New Roman" w:hAnsi="Times New Roman" w:cs="Times New Roman"/>
+          <w:sz w:val="24"/>
+          <w:lang w:val="en-ID"/>
+        </w:rPr>
+        <w:t xml:space="preserve"> </w:t>
+      </w:r>
+      <w:proofErr w:type="spellStart"/>
+      <w:r>
+        <w:rPr>
+          <w:rFonts w:ascii="Times New Roman" w:hAnsi="Times New Roman" w:cs="Times New Roman"/>
+          <w:sz w:val="24"/>
+          <w:lang w:val="en-ID"/>
+        </w:rPr>
+        <w:t>pada</w:t>
+      </w:r>
+      <w:proofErr w:type="spellEnd"/>
+      <w:r>
+        <w:rPr>
+          <w:rFonts w:ascii="Times New Roman" w:hAnsi="Times New Roman" w:cs="Times New Roman"/>
+          <w:sz w:val="24"/>
+          <w:lang w:val="en-ID"/>
+        </w:rPr>
+        <w:t xml:space="preserve"> </w:t>
+      </w:r>
+      <w:proofErr w:type="spellStart"/>
+      <w:r>
+        <w:rPr>
+          <w:rFonts w:ascii="Times New Roman" w:hAnsi="Times New Roman" w:cs="Times New Roman"/>
+          <w:sz w:val="24"/>
+          <w:lang w:val="en-ID"/>
+        </w:rPr>
+        <w:t>banyaknya</w:t>
+      </w:r>
+      <w:proofErr w:type="spellEnd"/>
+      <w:r>
+        <w:rPr>
+          <w:rFonts w:ascii="Times New Roman" w:hAnsi="Times New Roman" w:cs="Times New Roman"/>
+          <w:sz w:val="24"/>
+          <w:lang w:val="en-ID"/>
+        </w:rPr>
+        <w:t xml:space="preserve"> </w:t>
+      </w:r>
+      <w:proofErr w:type="spellStart"/>
+      <w:r>
+        <w:rPr>
+          <w:rFonts w:ascii="Times New Roman" w:hAnsi="Times New Roman" w:cs="Times New Roman"/>
+          <w:sz w:val="24"/>
+          <w:lang w:val="en-ID"/>
+        </w:rPr>
+        <w:t>jumlah</w:t>
+      </w:r>
+      <w:proofErr w:type="spellEnd"/>
+      <w:r>
+        <w:rPr>
+          <w:rFonts w:ascii="Times New Roman" w:hAnsi="Times New Roman" w:cs="Times New Roman"/>
+          <w:sz w:val="24"/>
+          <w:lang w:val="en-ID"/>
+        </w:rPr>
+        <w:t xml:space="preserve"> </w:t>
+      </w:r>
+      <w:proofErr w:type="spellStart"/>
+      <w:r>
+        <w:rPr>
+          <w:rFonts w:ascii="Times New Roman" w:hAnsi="Times New Roman" w:cs="Times New Roman"/>
+          <w:sz w:val="24"/>
+          <w:lang w:val="en-ID"/>
+        </w:rPr>
+        <w:t>pertemuan</w:t>
+      </w:r>
+      <w:proofErr w:type="spellEnd"/>
+      <w:r>
+        <w:rPr>
+          <w:rFonts w:ascii="Times New Roman" w:hAnsi="Times New Roman" w:cs="Times New Roman"/>
+          <w:sz w:val="24"/>
+          <w:lang w:val="en-ID"/>
+        </w:rPr>
+        <w:t xml:space="preserve"> </w:t>
+      </w:r>
+      <w:proofErr w:type="spellStart"/>
+      <w:r>
+        <w:rPr>
+          <w:rFonts w:ascii="Times New Roman" w:hAnsi="Times New Roman" w:cs="Times New Roman"/>
+          <w:sz w:val="24"/>
+          <w:lang w:val="en-ID"/>
+        </w:rPr>
+        <w:t>ta’lim</w:t>
+      </w:r>
+      <w:proofErr w:type="spellEnd"/>
+      <w:r>
+        <w:rPr>
+          <w:rFonts w:ascii="Times New Roman" w:hAnsi="Times New Roman" w:cs="Times New Roman"/>
+          <w:sz w:val="24"/>
+          <w:lang w:val="en-ID"/>
+        </w:rPr>
+        <w:t xml:space="preserve"> </w:t>
+      </w:r>
+      <w:proofErr w:type="spellStart"/>
+      <w:r>
+        <w:rPr>
+          <w:rFonts w:ascii="Times New Roman" w:hAnsi="Times New Roman" w:cs="Times New Roman"/>
+          <w:sz w:val="24"/>
+          <w:lang w:val="en-ID"/>
+        </w:rPr>
+        <w:t>pada</w:t>
+      </w:r>
+      <w:proofErr w:type="spellEnd"/>
+      <w:r>
+        <w:rPr>
+          <w:rFonts w:ascii="Times New Roman" w:hAnsi="Times New Roman" w:cs="Times New Roman"/>
+          <w:sz w:val="24"/>
+          <w:lang w:val="en-ID"/>
+        </w:rPr>
+        <w:t xml:space="preserve"> </w:t>
+      </w:r>
+      <w:proofErr w:type="spellStart"/>
+      <w:r>
+        <w:rPr>
+          <w:rFonts w:ascii="Times New Roman" w:hAnsi="Times New Roman" w:cs="Times New Roman"/>
+          <w:sz w:val="24"/>
+          <w:lang w:val="en-ID"/>
+        </w:rPr>
+        <w:t>pekan</w:t>
+      </w:r>
+      <w:proofErr w:type="spellEnd"/>
+      <w:r>
+        <w:rPr>
+          <w:rFonts w:ascii="Times New Roman" w:hAnsi="Times New Roman" w:cs="Times New Roman"/>
+          <w:sz w:val="24"/>
+          <w:lang w:val="en-ID"/>
+        </w:rPr>
+        <w:t xml:space="preserve"> </w:t>
+      </w:r>
+      <w:proofErr w:type="spellStart"/>
+      <w:r>
+        <w:rPr>
+          <w:rFonts w:ascii="Times New Roman" w:hAnsi="Times New Roman" w:cs="Times New Roman"/>
+          <w:sz w:val="24"/>
+          <w:lang w:val="en-ID"/>
+        </w:rPr>
+        <w:t>tersebut</w:t>
+      </w:r>
+      <w:proofErr w:type="spellEnd"/>
+      <w:r>
+        <w:rPr>
+          <w:rFonts w:ascii="Times New Roman" w:hAnsi="Times New Roman" w:cs="Times New Roman"/>
+          <w:sz w:val="24"/>
+          <w:lang w:val="en-ID"/>
+        </w:rPr>
+        <w:t xml:space="preserve">. </w:t>
+      </w:r>
+      <w:proofErr w:type="spellStart"/>
+      <w:r>
+        <w:rPr>
+          <w:rFonts w:ascii="Times New Roman" w:hAnsi="Times New Roman" w:cs="Times New Roman"/>
+          <w:sz w:val="24"/>
+          <w:lang w:val="en-ID"/>
+        </w:rPr>
+        <w:t>Jika</w:t>
+      </w:r>
+      <w:proofErr w:type="spellEnd"/>
+      <w:r>
+        <w:rPr>
+          <w:rFonts w:ascii="Times New Roman" w:hAnsi="Times New Roman" w:cs="Times New Roman"/>
+          <w:sz w:val="24"/>
+          <w:lang w:val="en-ID"/>
+        </w:rPr>
+        <w:t xml:space="preserve"> </w:t>
+      </w:r>
+      <w:proofErr w:type="spellStart"/>
+      <w:r>
+        <w:rPr>
+          <w:rFonts w:ascii="Times New Roman" w:hAnsi="Times New Roman" w:cs="Times New Roman"/>
+          <w:sz w:val="24"/>
+          <w:lang w:val="en-ID"/>
+        </w:rPr>
+        <w:t>dalam</w:t>
+      </w:r>
+      <w:proofErr w:type="spellEnd"/>
+      <w:r>
+        <w:rPr>
+          <w:rFonts w:ascii="Times New Roman" w:hAnsi="Times New Roman" w:cs="Times New Roman"/>
+          <w:sz w:val="24"/>
+          <w:lang w:val="en-ID"/>
+        </w:rPr>
+        <w:t xml:space="preserve"> </w:t>
+      </w:r>
+      <w:proofErr w:type="spellStart"/>
+      <w:r>
+        <w:rPr>
+          <w:rFonts w:ascii="Times New Roman" w:hAnsi="Times New Roman" w:cs="Times New Roman"/>
+          <w:sz w:val="24"/>
+          <w:lang w:val="en-ID"/>
+        </w:rPr>
+        <w:t>satu</w:t>
+      </w:r>
+      <w:proofErr w:type="spellEnd"/>
+      <w:r>
+        <w:rPr>
+          <w:rFonts w:ascii="Times New Roman" w:hAnsi="Times New Roman" w:cs="Times New Roman"/>
+          <w:sz w:val="24"/>
+          <w:lang w:val="en-ID"/>
+        </w:rPr>
+        <w:t xml:space="preserve"> </w:t>
+      </w:r>
+      <w:proofErr w:type="spellStart"/>
+      <w:r>
+        <w:rPr>
+          <w:rFonts w:ascii="Times New Roman" w:hAnsi="Times New Roman" w:cs="Times New Roman"/>
+          <w:sz w:val="24"/>
+          <w:lang w:val="en-ID"/>
+        </w:rPr>
+        <w:t>pekan</w:t>
+      </w:r>
+      <w:proofErr w:type="spellEnd"/>
+      <w:r>
+        <w:rPr>
+          <w:rFonts w:ascii="Times New Roman" w:hAnsi="Times New Roman" w:cs="Times New Roman"/>
+          <w:sz w:val="24"/>
+          <w:lang w:val="en-ID"/>
+        </w:rPr>
+        <w:t xml:space="preserve"> </w:t>
+      </w:r>
+      <w:proofErr w:type="spellStart"/>
+      <w:r>
+        <w:rPr>
+          <w:rFonts w:ascii="Times New Roman" w:hAnsi="Times New Roman" w:cs="Times New Roman"/>
+          <w:sz w:val="24"/>
+          <w:lang w:val="en-ID"/>
+        </w:rPr>
+        <w:t>seorang</w:t>
+      </w:r>
+      <w:proofErr w:type="spellEnd"/>
+      <w:r>
+        <w:rPr>
+          <w:rFonts w:ascii="Times New Roman" w:hAnsi="Times New Roman" w:cs="Times New Roman"/>
+          <w:sz w:val="24"/>
+          <w:lang w:val="en-ID"/>
+        </w:rPr>
+        <w:t xml:space="preserve"> </w:t>
+      </w:r>
+      <w:proofErr w:type="spellStart"/>
+      <w:r>
+        <w:rPr>
+          <w:rFonts w:ascii="Times New Roman" w:hAnsi="Times New Roman" w:cs="Times New Roman"/>
+          <w:sz w:val="24"/>
+          <w:lang w:val="en-ID"/>
+        </w:rPr>
+        <w:t>mahasiswa</w:t>
+      </w:r>
+      <w:proofErr w:type="spellEnd"/>
+      <w:r>
+        <w:rPr>
+          <w:rFonts w:ascii="Times New Roman" w:hAnsi="Times New Roman" w:cs="Times New Roman"/>
+          <w:sz w:val="24"/>
+          <w:lang w:val="en-ID"/>
+        </w:rPr>
+        <w:t xml:space="preserve"> </w:t>
+      </w:r>
+      <w:proofErr w:type="spellStart"/>
+      <w:r>
+        <w:rPr>
+          <w:rFonts w:ascii="Times New Roman" w:hAnsi="Times New Roman" w:cs="Times New Roman"/>
+          <w:sz w:val="24"/>
+          <w:lang w:val="en-ID"/>
+        </w:rPr>
+        <w:t>terjadwal</w:t>
+      </w:r>
+      <w:proofErr w:type="spellEnd"/>
+      <w:r>
+        <w:rPr>
+          <w:rFonts w:ascii="Times New Roman" w:hAnsi="Times New Roman" w:cs="Times New Roman"/>
+          <w:sz w:val="24"/>
+          <w:lang w:val="en-ID"/>
+        </w:rPr>
+        <w:t xml:space="preserve"> </w:t>
+      </w:r>
+      <w:proofErr w:type="spellStart"/>
+      <w:r>
+        <w:rPr>
+          <w:rFonts w:ascii="Times New Roman" w:hAnsi="Times New Roman" w:cs="Times New Roman"/>
+          <w:sz w:val="24"/>
+          <w:lang w:val="en-ID"/>
+        </w:rPr>
+        <w:t>harus</w:t>
+      </w:r>
+      <w:proofErr w:type="spellEnd"/>
+      <w:r>
+        <w:rPr>
+          <w:rFonts w:ascii="Times New Roman" w:hAnsi="Times New Roman" w:cs="Times New Roman"/>
+          <w:sz w:val="24"/>
+          <w:lang w:val="en-ID"/>
+        </w:rPr>
+        <w:t xml:space="preserve"> </w:t>
+      </w:r>
+      <w:proofErr w:type="spellStart"/>
+      <w:r>
+        <w:rPr>
+          <w:rFonts w:ascii="Times New Roman" w:hAnsi="Times New Roman" w:cs="Times New Roman"/>
+          <w:sz w:val="24"/>
+          <w:lang w:val="en-ID"/>
+        </w:rPr>
+        <w:t>mengikuti</w:t>
+      </w:r>
+      <w:proofErr w:type="spellEnd"/>
+      <w:r>
+        <w:rPr>
+          <w:rFonts w:ascii="Times New Roman" w:hAnsi="Times New Roman" w:cs="Times New Roman"/>
+          <w:sz w:val="24"/>
+          <w:lang w:val="en-ID"/>
+        </w:rPr>
+        <w:t xml:space="preserve"> 1 </w:t>
+      </w:r>
+      <w:proofErr w:type="spellStart"/>
+      <w:r>
+        <w:rPr>
+          <w:rFonts w:ascii="Times New Roman" w:hAnsi="Times New Roman" w:cs="Times New Roman"/>
+          <w:sz w:val="24"/>
+          <w:lang w:val="en-ID"/>
+        </w:rPr>
+        <w:t>ta’lim</w:t>
+      </w:r>
+      <w:proofErr w:type="spellEnd"/>
+      <w:r>
+        <w:rPr>
+          <w:rFonts w:ascii="Times New Roman" w:hAnsi="Times New Roman" w:cs="Times New Roman"/>
+          <w:sz w:val="24"/>
+          <w:lang w:val="en-ID"/>
+        </w:rPr>
+        <w:t xml:space="preserve"> </w:t>
+      </w:r>
+      <w:proofErr w:type="spellStart"/>
+      <w:r>
+        <w:rPr>
+          <w:rFonts w:ascii="Times New Roman" w:hAnsi="Times New Roman" w:cs="Times New Roman"/>
+          <w:sz w:val="24"/>
+          <w:lang w:val="en-ID"/>
+        </w:rPr>
+        <w:t>rutin</w:t>
+      </w:r>
+      <w:proofErr w:type="spellEnd"/>
+      <w:r>
+        <w:rPr>
+          <w:rFonts w:ascii="Times New Roman" w:hAnsi="Times New Roman" w:cs="Times New Roman"/>
+          <w:sz w:val="24"/>
+          <w:lang w:val="en-ID"/>
+        </w:rPr>
+        <w:t xml:space="preserve"> </w:t>
+      </w:r>
+      <w:proofErr w:type="spellStart"/>
+      <w:r>
+        <w:rPr>
+          <w:rFonts w:ascii="Times New Roman" w:hAnsi="Times New Roman" w:cs="Times New Roman"/>
+          <w:sz w:val="24"/>
+          <w:lang w:val="en-ID"/>
+        </w:rPr>
+        <w:t>pekanan</w:t>
+      </w:r>
+      <w:proofErr w:type="spellEnd"/>
+      <w:r>
+        <w:rPr>
+          <w:rFonts w:ascii="Times New Roman" w:hAnsi="Times New Roman" w:cs="Times New Roman"/>
+          <w:sz w:val="24"/>
+          <w:lang w:val="en-ID"/>
+        </w:rPr>
+        <w:t xml:space="preserve"> </w:t>
+      </w:r>
+      <w:proofErr w:type="spellStart"/>
+      <w:r>
+        <w:rPr>
+          <w:rFonts w:ascii="Times New Roman" w:hAnsi="Times New Roman" w:cs="Times New Roman"/>
+          <w:sz w:val="24"/>
+          <w:lang w:val="en-ID"/>
+        </w:rPr>
+        <w:t>dan</w:t>
+      </w:r>
+      <w:proofErr w:type="spellEnd"/>
+      <w:r>
+        <w:rPr>
+          <w:rFonts w:ascii="Times New Roman" w:hAnsi="Times New Roman" w:cs="Times New Roman"/>
+          <w:sz w:val="24"/>
+          <w:lang w:val="en-ID"/>
+        </w:rPr>
+        <w:t xml:space="preserve"> 2 </w:t>
+      </w:r>
+      <w:proofErr w:type="spellStart"/>
+      <w:r>
+        <w:rPr>
+          <w:rFonts w:ascii="Times New Roman" w:hAnsi="Times New Roman" w:cs="Times New Roman"/>
+          <w:sz w:val="24"/>
+          <w:lang w:val="en-ID"/>
+        </w:rPr>
+        <w:t>ta</w:t>
+      </w:r>
+      <w:bookmarkStart w:id="0" w:name="_GoBack"/>
+      <w:bookmarkEnd w:id="0"/>
+      <w:r>
+        <w:rPr>
+          <w:rFonts w:ascii="Times New Roman" w:hAnsi="Times New Roman" w:cs="Times New Roman"/>
+          <w:sz w:val="24"/>
+          <w:lang w:val="en-ID"/>
+        </w:rPr>
+        <w:t>’lim</w:t>
+      </w:r>
+      <w:proofErr w:type="spellEnd"/>
+      <w:r>
+        <w:rPr>
+          <w:rFonts w:ascii="Times New Roman" w:hAnsi="Times New Roman" w:cs="Times New Roman"/>
+          <w:sz w:val="24"/>
+          <w:lang w:val="en-ID"/>
+        </w:rPr>
+        <w:t xml:space="preserve"> </w:t>
+      </w:r>
+      <w:proofErr w:type="spellStart"/>
+      <w:r>
+        <w:rPr>
+          <w:rFonts w:ascii="Times New Roman" w:hAnsi="Times New Roman" w:cs="Times New Roman"/>
+          <w:sz w:val="24"/>
+          <w:lang w:val="en-ID"/>
+        </w:rPr>
+        <w:t>pembina</w:t>
+      </w:r>
+      <w:proofErr w:type="spellEnd"/>
+      <w:r>
+        <w:rPr>
+          <w:rFonts w:ascii="Times New Roman" w:hAnsi="Times New Roman" w:cs="Times New Roman"/>
+          <w:sz w:val="24"/>
+          <w:lang w:val="en-ID"/>
+        </w:rPr>
+        <w:t xml:space="preserve">, </w:t>
+      </w:r>
+      <w:proofErr w:type="spellStart"/>
+      <w:r>
+        <w:rPr>
+          <w:rFonts w:ascii="Times New Roman" w:hAnsi="Times New Roman" w:cs="Times New Roman"/>
+          <w:sz w:val="24"/>
+          <w:lang w:val="en-ID"/>
+        </w:rPr>
+        <w:t>maka</w:t>
+      </w:r>
+      <w:proofErr w:type="spellEnd"/>
+      <w:r>
+        <w:rPr>
+          <w:rFonts w:ascii="Times New Roman" w:hAnsi="Times New Roman" w:cs="Times New Roman"/>
+          <w:sz w:val="24"/>
+          <w:lang w:val="en-ID"/>
+        </w:rPr>
+        <w:t xml:space="preserve"> target </w:t>
+      </w:r>
+      <w:proofErr w:type="spellStart"/>
+      <w:r>
+        <w:rPr>
+          <w:rFonts w:ascii="Times New Roman" w:hAnsi="Times New Roman" w:cs="Times New Roman"/>
+          <w:sz w:val="24"/>
+          <w:lang w:val="en-ID"/>
+        </w:rPr>
+        <w:t>jumlah</w:t>
+      </w:r>
+      <w:proofErr w:type="spellEnd"/>
+      <w:r>
+        <w:rPr>
+          <w:rFonts w:ascii="Times New Roman" w:hAnsi="Times New Roman" w:cs="Times New Roman"/>
+          <w:sz w:val="24"/>
+          <w:lang w:val="en-ID"/>
+        </w:rPr>
+        <w:t xml:space="preserve"> </w:t>
+      </w:r>
+      <w:proofErr w:type="spellStart"/>
+      <w:r>
+        <w:rPr>
+          <w:rFonts w:ascii="Times New Roman" w:hAnsi="Times New Roman" w:cs="Times New Roman"/>
+          <w:sz w:val="24"/>
+          <w:lang w:val="en-ID"/>
+        </w:rPr>
+        <w:t>presensi</w:t>
+      </w:r>
+      <w:proofErr w:type="spellEnd"/>
+      <w:r>
+        <w:rPr>
+          <w:rFonts w:ascii="Times New Roman" w:hAnsi="Times New Roman" w:cs="Times New Roman"/>
+          <w:sz w:val="24"/>
+          <w:lang w:val="en-ID"/>
+        </w:rPr>
+        <w:t xml:space="preserve"> </w:t>
+      </w:r>
+      <w:proofErr w:type="spellStart"/>
+      <w:r>
+        <w:rPr>
+          <w:rFonts w:ascii="Times New Roman" w:hAnsi="Times New Roman" w:cs="Times New Roman"/>
+          <w:sz w:val="24"/>
+          <w:lang w:val="en-ID"/>
+        </w:rPr>
+        <w:t>ta’lim</w:t>
+      </w:r>
+      <w:proofErr w:type="spellEnd"/>
+      <w:r>
+        <w:rPr>
+          <w:rFonts w:ascii="Times New Roman" w:hAnsi="Times New Roman" w:cs="Times New Roman"/>
+          <w:sz w:val="24"/>
+          <w:lang w:val="en-ID"/>
+        </w:rPr>
+        <w:t xml:space="preserve"> </w:t>
+      </w:r>
+      <w:proofErr w:type="spellStart"/>
+      <w:r>
+        <w:rPr>
+          <w:rFonts w:ascii="Times New Roman" w:hAnsi="Times New Roman" w:cs="Times New Roman"/>
+          <w:sz w:val="24"/>
+          <w:lang w:val="en-ID"/>
+        </w:rPr>
+        <w:t>mahasiswa</w:t>
+      </w:r>
+      <w:proofErr w:type="spellEnd"/>
+      <w:r>
+        <w:rPr>
+          <w:rFonts w:ascii="Times New Roman" w:hAnsi="Times New Roman" w:cs="Times New Roman"/>
+          <w:sz w:val="24"/>
+          <w:lang w:val="en-ID"/>
+        </w:rPr>
+        <w:t xml:space="preserve"> </w:t>
+      </w:r>
+      <w:proofErr w:type="spellStart"/>
+      <w:r>
+        <w:rPr>
+          <w:rFonts w:ascii="Times New Roman" w:hAnsi="Times New Roman" w:cs="Times New Roman"/>
+          <w:sz w:val="24"/>
+          <w:lang w:val="en-ID"/>
+        </w:rPr>
+        <w:t>tersebut</w:t>
+      </w:r>
+      <w:proofErr w:type="spellEnd"/>
+      <w:r>
+        <w:rPr>
+          <w:rFonts w:ascii="Times New Roman" w:hAnsi="Times New Roman" w:cs="Times New Roman"/>
+          <w:sz w:val="24"/>
+          <w:lang w:val="en-ID"/>
+        </w:rPr>
+        <w:t xml:space="preserve"> </w:t>
+      </w:r>
+      <w:proofErr w:type="spellStart"/>
+      <w:r>
+        <w:rPr>
+          <w:rFonts w:ascii="Times New Roman" w:hAnsi="Times New Roman" w:cs="Times New Roman"/>
+          <w:sz w:val="24"/>
+          <w:lang w:val="en-ID"/>
+        </w:rPr>
+        <w:t>adalah</w:t>
+      </w:r>
+      <w:proofErr w:type="spellEnd"/>
+      <w:r>
+        <w:rPr>
+          <w:rFonts w:ascii="Times New Roman" w:hAnsi="Times New Roman" w:cs="Times New Roman"/>
+          <w:sz w:val="24"/>
+          <w:lang w:val="en-ID"/>
+        </w:rPr>
+        <w:t xml:space="preserve"> 3.</w:t>
+      </w:r>
+      <w:r>
+        <w:rPr>
+          <w:rFonts w:ascii="Times New Roman" w:hAnsi="Times New Roman" w:cs="Times New Roman"/>
+          <w:sz w:val="24"/>
+          <w:lang w:val="en-ID"/>
+        </w:rPr>
+        <w:t xml:space="preserve"> Target </w:t>
+      </w:r>
+      <w:proofErr w:type="spellStart"/>
+      <w:r>
+        <w:rPr>
+          <w:rFonts w:ascii="Times New Roman" w:hAnsi="Times New Roman" w:cs="Times New Roman"/>
+          <w:sz w:val="24"/>
+          <w:lang w:val="en-ID"/>
+        </w:rPr>
+        <w:t>jumlah</w:t>
+      </w:r>
+      <w:proofErr w:type="spellEnd"/>
+      <w:r>
+        <w:rPr>
+          <w:rFonts w:ascii="Times New Roman" w:hAnsi="Times New Roman" w:cs="Times New Roman"/>
+          <w:sz w:val="24"/>
+          <w:lang w:val="en-ID"/>
+        </w:rPr>
+        <w:t xml:space="preserve"> </w:t>
+      </w:r>
+      <w:proofErr w:type="spellStart"/>
+      <w:r>
+        <w:rPr>
+          <w:rFonts w:ascii="Times New Roman" w:hAnsi="Times New Roman" w:cs="Times New Roman"/>
+          <w:sz w:val="24"/>
+          <w:lang w:val="en-ID"/>
+        </w:rPr>
+        <w:t>presensi</w:t>
+      </w:r>
+      <w:proofErr w:type="spellEnd"/>
+      <w:r>
+        <w:rPr>
+          <w:rFonts w:ascii="Times New Roman" w:hAnsi="Times New Roman" w:cs="Times New Roman"/>
+          <w:sz w:val="24"/>
+          <w:lang w:val="en-ID"/>
+        </w:rPr>
+        <w:t xml:space="preserve"> </w:t>
+      </w:r>
+      <w:proofErr w:type="spellStart"/>
+      <w:r>
+        <w:rPr>
+          <w:rFonts w:ascii="Times New Roman" w:hAnsi="Times New Roman" w:cs="Times New Roman"/>
+          <w:sz w:val="24"/>
+          <w:lang w:val="en-ID"/>
+        </w:rPr>
+        <w:t>ta’lim</w:t>
+      </w:r>
+      <w:proofErr w:type="spellEnd"/>
+      <w:r>
+        <w:rPr>
+          <w:rFonts w:ascii="Times New Roman" w:hAnsi="Times New Roman" w:cs="Times New Roman"/>
+          <w:sz w:val="24"/>
+          <w:lang w:val="en-ID"/>
+        </w:rPr>
+        <w:t xml:space="preserve"> </w:t>
+      </w:r>
+      <w:proofErr w:type="spellStart"/>
+      <w:r>
+        <w:rPr>
+          <w:rFonts w:ascii="Times New Roman" w:hAnsi="Times New Roman" w:cs="Times New Roman"/>
+          <w:sz w:val="24"/>
+          <w:lang w:val="en-ID"/>
+        </w:rPr>
+        <w:t>tersebut</w:t>
+      </w:r>
+      <w:proofErr w:type="spellEnd"/>
+      <w:r>
+        <w:rPr>
+          <w:rFonts w:ascii="Times New Roman" w:hAnsi="Times New Roman" w:cs="Times New Roman"/>
+          <w:sz w:val="24"/>
+          <w:lang w:val="en-ID"/>
+        </w:rPr>
+        <w:t xml:space="preserve"> </w:t>
+      </w:r>
+      <w:proofErr w:type="spellStart"/>
+      <w:r>
+        <w:rPr>
+          <w:rFonts w:ascii="Times New Roman" w:hAnsi="Times New Roman" w:cs="Times New Roman"/>
+          <w:sz w:val="24"/>
+          <w:lang w:val="en-ID"/>
+        </w:rPr>
+        <w:t>juga</w:t>
+      </w:r>
+      <w:proofErr w:type="spellEnd"/>
+      <w:r>
+        <w:rPr>
+          <w:rFonts w:ascii="Times New Roman" w:hAnsi="Times New Roman" w:cs="Times New Roman"/>
+          <w:sz w:val="24"/>
+          <w:lang w:val="en-ID"/>
+        </w:rPr>
+        <w:t xml:space="preserve"> </w:t>
+      </w:r>
+      <w:proofErr w:type="spellStart"/>
+      <w:r>
+        <w:rPr>
+          <w:rFonts w:ascii="Times New Roman" w:hAnsi="Times New Roman" w:cs="Times New Roman"/>
+          <w:sz w:val="24"/>
+          <w:lang w:val="en-ID"/>
+        </w:rPr>
+        <w:t>dapat</w:t>
+      </w:r>
+      <w:proofErr w:type="spellEnd"/>
+      <w:r>
+        <w:rPr>
+          <w:rFonts w:ascii="Times New Roman" w:hAnsi="Times New Roman" w:cs="Times New Roman"/>
+          <w:sz w:val="24"/>
+          <w:lang w:val="en-ID"/>
+        </w:rPr>
+        <w:t xml:space="preserve"> </w:t>
+      </w:r>
+      <w:proofErr w:type="spellStart"/>
+      <w:r>
+        <w:rPr>
+          <w:rFonts w:ascii="Times New Roman" w:hAnsi="Times New Roman" w:cs="Times New Roman"/>
+          <w:sz w:val="24"/>
+          <w:lang w:val="en-ID"/>
+        </w:rPr>
+        <w:t>dipengaruhi</w:t>
+      </w:r>
+      <w:proofErr w:type="spellEnd"/>
+      <w:r>
+        <w:rPr>
+          <w:rFonts w:ascii="Times New Roman" w:hAnsi="Times New Roman" w:cs="Times New Roman"/>
+          <w:sz w:val="24"/>
+          <w:lang w:val="en-ID"/>
+        </w:rPr>
+        <w:t xml:space="preserve"> </w:t>
+      </w:r>
+      <w:proofErr w:type="spellStart"/>
+      <w:r>
+        <w:rPr>
+          <w:rFonts w:ascii="Times New Roman" w:hAnsi="Times New Roman" w:cs="Times New Roman"/>
+          <w:sz w:val="24"/>
+          <w:lang w:val="en-ID"/>
+        </w:rPr>
+        <w:t>oleh</w:t>
+      </w:r>
+      <w:proofErr w:type="spellEnd"/>
+      <w:r>
+        <w:rPr>
+          <w:rFonts w:ascii="Times New Roman" w:hAnsi="Times New Roman" w:cs="Times New Roman"/>
+          <w:sz w:val="24"/>
+          <w:lang w:val="en-ID"/>
+        </w:rPr>
+        <w:t xml:space="preserve"> </w:t>
+      </w:r>
+      <w:proofErr w:type="spellStart"/>
+      <w:r>
+        <w:rPr>
+          <w:rFonts w:ascii="Times New Roman" w:hAnsi="Times New Roman" w:cs="Times New Roman"/>
+          <w:sz w:val="24"/>
+          <w:lang w:val="en-ID"/>
+        </w:rPr>
+        <w:t>banyaknya</w:t>
+      </w:r>
+      <w:proofErr w:type="spellEnd"/>
+      <w:r>
+        <w:rPr>
+          <w:rFonts w:ascii="Times New Roman" w:hAnsi="Times New Roman" w:cs="Times New Roman"/>
+          <w:sz w:val="24"/>
+          <w:lang w:val="en-ID"/>
+        </w:rPr>
+        <w:t xml:space="preserve"> </w:t>
+      </w:r>
+      <w:proofErr w:type="spellStart"/>
+      <w:r>
+        <w:rPr>
+          <w:rFonts w:ascii="Times New Roman" w:hAnsi="Times New Roman" w:cs="Times New Roman"/>
+          <w:i/>
+          <w:sz w:val="24"/>
+          <w:lang w:val="en-ID"/>
+        </w:rPr>
+        <w:t>udzur</w:t>
+      </w:r>
+      <w:proofErr w:type="spellEnd"/>
+      <w:r>
+        <w:rPr>
+          <w:rFonts w:ascii="Times New Roman" w:hAnsi="Times New Roman" w:cs="Times New Roman"/>
+          <w:i/>
+          <w:sz w:val="24"/>
+          <w:lang w:val="en-ID"/>
+        </w:rPr>
+        <w:t xml:space="preserve"> </w:t>
+      </w:r>
+      <w:proofErr w:type="spellStart"/>
+      <w:r>
+        <w:rPr>
+          <w:rFonts w:ascii="Times New Roman" w:hAnsi="Times New Roman" w:cs="Times New Roman"/>
+          <w:sz w:val="24"/>
+          <w:lang w:val="en-ID"/>
+        </w:rPr>
+        <w:t>sebagaimana</w:t>
+      </w:r>
+      <w:proofErr w:type="spellEnd"/>
+      <w:r>
+        <w:rPr>
+          <w:rFonts w:ascii="Times New Roman" w:hAnsi="Times New Roman" w:cs="Times New Roman"/>
+          <w:sz w:val="24"/>
+          <w:lang w:val="en-ID"/>
+        </w:rPr>
+        <w:t xml:space="preserve"> </w:t>
+      </w:r>
+      <w:proofErr w:type="spellStart"/>
+      <w:r>
+        <w:rPr>
+          <w:rFonts w:ascii="Times New Roman" w:hAnsi="Times New Roman" w:cs="Times New Roman"/>
+          <w:sz w:val="24"/>
+          <w:lang w:val="en-ID"/>
+        </w:rPr>
+        <w:t>pada</w:t>
+      </w:r>
+      <w:proofErr w:type="spellEnd"/>
+      <w:r>
+        <w:rPr>
+          <w:rFonts w:ascii="Times New Roman" w:hAnsi="Times New Roman" w:cs="Times New Roman"/>
+          <w:sz w:val="24"/>
+          <w:lang w:val="en-ID"/>
+        </w:rPr>
+        <w:t xml:space="preserve"> target </w:t>
+      </w:r>
+      <w:proofErr w:type="spellStart"/>
+      <w:r>
+        <w:rPr>
+          <w:rFonts w:ascii="Times New Roman" w:hAnsi="Times New Roman" w:cs="Times New Roman"/>
+          <w:sz w:val="24"/>
+          <w:lang w:val="en-ID"/>
+        </w:rPr>
+        <w:t>presensi</w:t>
+      </w:r>
+      <w:proofErr w:type="spellEnd"/>
+      <w:r>
+        <w:rPr>
+          <w:rFonts w:ascii="Times New Roman" w:hAnsi="Times New Roman" w:cs="Times New Roman"/>
+          <w:sz w:val="24"/>
+          <w:lang w:val="en-ID"/>
+        </w:rPr>
+        <w:t xml:space="preserve"> </w:t>
+      </w:r>
+      <w:proofErr w:type="spellStart"/>
+      <w:r>
+        <w:rPr>
+          <w:rFonts w:ascii="Times New Roman" w:hAnsi="Times New Roman" w:cs="Times New Roman"/>
+          <w:sz w:val="24"/>
+          <w:lang w:val="en-ID"/>
+        </w:rPr>
+        <w:t>shalat</w:t>
+      </w:r>
+      <w:proofErr w:type="spellEnd"/>
+      <w:r>
+        <w:rPr>
+          <w:rFonts w:ascii="Times New Roman" w:hAnsi="Times New Roman" w:cs="Times New Roman"/>
+          <w:sz w:val="24"/>
+          <w:lang w:val="en-ID"/>
+        </w:rPr>
+        <w:t xml:space="preserve">. </w:t>
+      </w:r>
+      <w:proofErr w:type="spellStart"/>
+      <w:r>
+        <w:rPr>
+          <w:rFonts w:ascii="Times New Roman" w:hAnsi="Times New Roman" w:cs="Times New Roman"/>
+          <w:sz w:val="24"/>
+          <w:lang w:val="en-ID"/>
+        </w:rPr>
+        <w:t>Namun</w:t>
+      </w:r>
+      <w:proofErr w:type="spellEnd"/>
+      <w:r>
+        <w:rPr>
+          <w:rFonts w:ascii="Times New Roman" w:hAnsi="Times New Roman" w:cs="Times New Roman"/>
+          <w:sz w:val="24"/>
+          <w:lang w:val="en-ID"/>
+        </w:rPr>
+        <w:t xml:space="preserve"> </w:t>
+      </w:r>
+      <w:proofErr w:type="spellStart"/>
+      <w:r>
+        <w:rPr>
+          <w:rFonts w:ascii="Times New Roman" w:hAnsi="Times New Roman" w:cs="Times New Roman"/>
+          <w:sz w:val="24"/>
+          <w:lang w:val="en-ID"/>
+        </w:rPr>
+        <w:t>jenis</w:t>
+      </w:r>
+      <w:proofErr w:type="spellEnd"/>
+      <w:r>
+        <w:rPr>
+          <w:rFonts w:ascii="Times New Roman" w:hAnsi="Times New Roman" w:cs="Times New Roman"/>
+          <w:sz w:val="24"/>
+          <w:lang w:val="en-ID"/>
+        </w:rPr>
+        <w:t xml:space="preserve"> </w:t>
+      </w:r>
+      <w:proofErr w:type="spellStart"/>
+      <w:r>
+        <w:rPr>
+          <w:rFonts w:ascii="Times New Roman" w:hAnsi="Times New Roman" w:cs="Times New Roman"/>
+          <w:i/>
+          <w:sz w:val="24"/>
+          <w:lang w:val="en-ID"/>
+        </w:rPr>
+        <w:t>udzur</w:t>
+      </w:r>
+      <w:proofErr w:type="spellEnd"/>
+      <w:r>
+        <w:rPr>
+          <w:rFonts w:ascii="Times New Roman" w:hAnsi="Times New Roman" w:cs="Times New Roman"/>
+          <w:sz w:val="24"/>
+          <w:lang w:val="en-ID"/>
+        </w:rPr>
+        <w:t xml:space="preserve"> </w:t>
+      </w:r>
+      <w:proofErr w:type="spellStart"/>
+      <w:r>
+        <w:rPr>
+          <w:rFonts w:ascii="Times New Roman" w:hAnsi="Times New Roman" w:cs="Times New Roman"/>
+          <w:sz w:val="24"/>
+          <w:lang w:val="en-ID"/>
+        </w:rPr>
+        <w:t>ta’lim</w:t>
+      </w:r>
+      <w:proofErr w:type="spellEnd"/>
+      <w:r>
+        <w:rPr>
+          <w:rFonts w:ascii="Times New Roman" w:hAnsi="Times New Roman" w:cs="Times New Roman"/>
+          <w:sz w:val="24"/>
+          <w:lang w:val="en-ID"/>
+        </w:rPr>
+        <w:t xml:space="preserve"> yang </w:t>
+      </w:r>
+      <w:proofErr w:type="spellStart"/>
+      <w:r>
+        <w:rPr>
+          <w:rFonts w:ascii="Times New Roman" w:hAnsi="Times New Roman" w:cs="Times New Roman"/>
+          <w:sz w:val="24"/>
+          <w:lang w:val="en-ID"/>
+        </w:rPr>
+        <w:t>diizinkan</w:t>
+      </w:r>
+      <w:proofErr w:type="spellEnd"/>
+      <w:r>
+        <w:rPr>
+          <w:rFonts w:ascii="Times New Roman" w:hAnsi="Times New Roman" w:cs="Times New Roman"/>
+          <w:sz w:val="24"/>
+          <w:lang w:val="en-ID"/>
+        </w:rPr>
+        <w:t xml:space="preserve"> </w:t>
+      </w:r>
+      <w:proofErr w:type="spellStart"/>
+      <w:r>
+        <w:rPr>
+          <w:rFonts w:ascii="Times New Roman" w:hAnsi="Times New Roman" w:cs="Times New Roman"/>
+          <w:sz w:val="24"/>
+          <w:lang w:val="en-ID"/>
+        </w:rPr>
+        <w:t>hanya</w:t>
+      </w:r>
+      <w:proofErr w:type="spellEnd"/>
+      <w:r>
+        <w:rPr>
+          <w:rFonts w:ascii="Times New Roman" w:hAnsi="Times New Roman" w:cs="Times New Roman"/>
+          <w:sz w:val="24"/>
+          <w:lang w:val="en-ID"/>
+        </w:rPr>
+        <w:t xml:space="preserve"> </w:t>
+      </w:r>
+      <w:proofErr w:type="spellStart"/>
+      <w:r>
+        <w:rPr>
+          <w:rFonts w:ascii="Times New Roman" w:hAnsi="Times New Roman" w:cs="Times New Roman"/>
+          <w:sz w:val="24"/>
+          <w:lang w:val="en-ID"/>
+        </w:rPr>
+        <w:t>sakit</w:t>
+      </w:r>
+      <w:proofErr w:type="spellEnd"/>
+      <w:r>
+        <w:rPr>
+          <w:rFonts w:ascii="Times New Roman" w:hAnsi="Times New Roman" w:cs="Times New Roman"/>
+          <w:sz w:val="24"/>
+          <w:lang w:val="en-ID"/>
+        </w:rPr>
+        <w:t xml:space="preserve"> </w:t>
+      </w:r>
+      <w:proofErr w:type="spellStart"/>
+      <w:r>
+        <w:rPr>
+          <w:rFonts w:ascii="Times New Roman" w:hAnsi="Times New Roman" w:cs="Times New Roman"/>
+          <w:sz w:val="24"/>
+          <w:lang w:val="en-ID"/>
+        </w:rPr>
+        <w:t>dan</w:t>
+      </w:r>
+      <w:proofErr w:type="spellEnd"/>
+      <w:r>
+        <w:rPr>
+          <w:rFonts w:ascii="Times New Roman" w:hAnsi="Times New Roman" w:cs="Times New Roman"/>
+          <w:sz w:val="24"/>
+          <w:lang w:val="en-ID"/>
+        </w:rPr>
+        <w:t xml:space="preserve"> </w:t>
+      </w:r>
+      <w:proofErr w:type="spellStart"/>
+      <w:r>
+        <w:rPr>
+          <w:rFonts w:ascii="Times New Roman" w:hAnsi="Times New Roman" w:cs="Times New Roman"/>
+          <w:i/>
+          <w:sz w:val="24"/>
+          <w:lang w:val="en-ID"/>
+        </w:rPr>
+        <w:t>udzur</w:t>
+      </w:r>
+      <w:proofErr w:type="spellEnd"/>
+      <w:r>
+        <w:rPr>
+          <w:rFonts w:ascii="Times New Roman" w:hAnsi="Times New Roman" w:cs="Times New Roman"/>
+          <w:i/>
+          <w:sz w:val="24"/>
+          <w:lang w:val="en-ID"/>
+        </w:rPr>
+        <w:t xml:space="preserve"> </w:t>
+      </w:r>
+      <w:proofErr w:type="spellStart"/>
+      <w:r>
+        <w:rPr>
+          <w:rFonts w:ascii="Times New Roman" w:hAnsi="Times New Roman" w:cs="Times New Roman"/>
+          <w:i/>
+          <w:sz w:val="24"/>
+          <w:lang w:val="en-ID"/>
+        </w:rPr>
+        <w:t>syar’</w:t>
+      </w:r>
+      <w:r>
+        <w:rPr>
+          <w:rFonts w:ascii="Times New Roman" w:hAnsi="Times New Roman" w:cs="Times New Roman"/>
+          <w:i/>
+          <w:sz w:val="24"/>
+          <w:lang w:val="en-ID"/>
+        </w:rPr>
+        <w:t>i</w:t>
+      </w:r>
+      <w:proofErr w:type="spellEnd"/>
+      <w:r>
+        <w:rPr>
+          <w:rFonts w:ascii="Times New Roman" w:hAnsi="Times New Roman" w:cs="Times New Roman"/>
+          <w:i/>
+          <w:sz w:val="24"/>
+          <w:lang w:val="en-ID"/>
+        </w:rPr>
+        <w:t xml:space="preserve"> </w:t>
+      </w:r>
+      <w:proofErr w:type="spellStart"/>
+      <w:r>
+        <w:rPr>
+          <w:rFonts w:ascii="Times New Roman" w:hAnsi="Times New Roman" w:cs="Times New Roman"/>
+          <w:sz w:val="24"/>
+          <w:lang w:val="en-ID"/>
+        </w:rPr>
+        <w:t>saja</w:t>
+      </w:r>
+      <w:proofErr w:type="spellEnd"/>
+      <w:r>
+        <w:rPr>
+          <w:rFonts w:ascii="Times New Roman" w:hAnsi="Times New Roman" w:cs="Times New Roman"/>
+          <w:sz w:val="24"/>
+          <w:lang w:val="en-ID"/>
+        </w:rPr>
+        <w:t xml:space="preserve">, </w:t>
+      </w:r>
+      <w:proofErr w:type="spellStart"/>
+      <w:r>
+        <w:rPr>
+          <w:rFonts w:ascii="Times New Roman" w:hAnsi="Times New Roman" w:cs="Times New Roman"/>
+          <w:sz w:val="24"/>
+          <w:lang w:val="en-ID"/>
+        </w:rPr>
+        <w:t>tidak</w:t>
+      </w:r>
+      <w:proofErr w:type="spellEnd"/>
+      <w:r>
+        <w:rPr>
+          <w:rFonts w:ascii="Times New Roman" w:hAnsi="Times New Roman" w:cs="Times New Roman"/>
+          <w:sz w:val="24"/>
+          <w:lang w:val="en-ID"/>
+        </w:rPr>
+        <w:t xml:space="preserve"> </w:t>
+      </w:r>
+      <w:proofErr w:type="spellStart"/>
+      <w:r>
+        <w:rPr>
+          <w:rFonts w:ascii="Times New Roman" w:hAnsi="Times New Roman" w:cs="Times New Roman"/>
+          <w:sz w:val="24"/>
+          <w:lang w:val="en-ID"/>
+        </w:rPr>
+        <w:t>termasuk</w:t>
+      </w:r>
+      <w:proofErr w:type="spellEnd"/>
+      <w:r>
+        <w:rPr>
+          <w:rFonts w:ascii="Times New Roman" w:hAnsi="Times New Roman" w:cs="Times New Roman"/>
+          <w:sz w:val="24"/>
+          <w:lang w:val="en-ID"/>
+        </w:rPr>
+        <w:t xml:space="preserve"> </w:t>
+      </w:r>
+      <w:proofErr w:type="spellStart"/>
+      <w:r>
+        <w:rPr>
+          <w:rFonts w:ascii="Times New Roman" w:hAnsi="Times New Roman" w:cs="Times New Roman"/>
+          <w:i/>
+          <w:sz w:val="24"/>
+          <w:lang w:val="en-ID"/>
+        </w:rPr>
+        <w:t>haid</w:t>
+      </w:r>
+      <w:proofErr w:type="spellEnd"/>
+      <w:r>
+        <w:rPr>
+          <w:rFonts w:ascii="Times New Roman" w:hAnsi="Times New Roman" w:cs="Times New Roman"/>
+          <w:i/>
+          <w:sz w:val="24"/>
+          <w:lang w:val="en-ID"/>
+        </w:rPr>
+        <w:t xml:space="preserve"> </w:t>
+      </w:r>
+      <w:r>
+        <w:rPr>
+          <w:rFonts w:ascii="Times New Roman" w:hAnsi="Times New Roman" w:cs="Times New Roman"/>
+          <w:sz w:val="24"/>
+          <w:lang w:val="en-ID"/>
+        </w:rPr>
+        <w:t>(</w:t>
+      </w:r>
+      <w:proofErr w:type="spellStart"/>
+      <w:r>
+        <w:rPr>
+          <w:rFonts w:ascii="Times New Roman" w:hAnsi="Times New Roman" w:cs="Times New Roman"/>
+          <w:sz w:val="24"/>
+          <w:lang w:val="en-ID"/>
+        </w:rPr>
+        <w:t>akhwat</w:t>
+      </w:r>
+      <w:proofErr w:type="spellEnd"/>
+      <w:r>
+        <w:rPr>
+          <w:rFonts w:ascii="Times New Roman" w:hAnsi="Times New Roman" w:cs="Times New Roman"/>
+          <w:sz w:val="24"/>
+          <w:lang w:val="en-ID"/>
+        </w:rPr>
+        <w:t xml:space="preserve">) </w:t>
+      </w:r>
+      <w:proofErr w:type="spellStart"/>
+      <w:r>
+        <w:rPr>
+          <w:rFonts w:ascii="Times New Roman" w:hAnsi="Times New Roman" w:cs="Times New Roman"/>
+          <w:sz w:val="24"/>
+          <w:lang w:val="en-ID"/>
+        </w:rPr>
+        <w:t>karena</w:t>
+      </w:r>
+      <w:proofErr w:type="spellEnd"/>
+      <w:r>
+        <w:rPr>
+          <w:rFonts w:ascii="Times New Roman" w:hAnsi="Times New Roman" w:cs="Times New Roman"/>
+          <w:sz w:val="24"/>
+          <w:lang w:val="en-ID"/>
+        </w:rPr>
+        <w:t xml:space="preserve"> </w:t>
+      </w:r>
+      <w:proofErr w:type="spellStart"/>
+      <w:r>
+        <w:rPr>
+          <w:rFonts w:ascii="Times New Roman" w:hAnsi="Times New Roman" w:cs="Times New Roman"/>
+          <w:sz w:val="24"/>
+          <w:lang w:val="en-ID"/>
+        </w:rPr>
+        <w:t>masih</w:t>
+      </w:r>
+      <w:proofErr w:type="spellEnd"/>
+      <w:r>
+        <w:rPr>
+          <w:rFonts w:ascii="Times New Roman" w:hAnsi="Times New Roman" w:cs="Times New Roman"/>
+          <w:sz w:val="24"/>
+          <w:lang w:val="en-ID"/>
+        </w:rPr>
+        <w:t xml:space="preserve"> </w:t>
+      </w:r>
+      <w:proofErr w:type="spellStart"/>
+      <w:r>
+        <w:rPr>
+          <w:rFonts w:ascii="Times New Roman" w:hAnsi="Times New Roman" w:cs="Times New Roman"/>
+          <w:sz w:val="24"/>
+          <w:lang w:val="en-ID"/>
+        </w:rPr>
+        <w:t>bisa</w:t>
+      </w:r>
+      <w:proofErr w:type="spellEnd"/>
+      <w:r>
+        <w:rPr>
+          <w:rFonts w:ascii="Times New Roman" w:hAnsi="Times New Roman" w:cs="Times New Roman"/>
+          <w:sz w:val="24"/>
+          <w:lang w:val="en-ID"/>
+        </w:rPr>
+        <w:t xml:space="preserve"> </w:t>
+      </w:r>
+      <w:proofErr w:type="spellStart"/>
+      <w:r>
+        <w:rPr>
+          <w:rFonts w:ascii="Times New Roman" w:hAnsi="Times New Roman" w:cs="Times New Roman"/>
+          <w:sz w:val="24"/>
+          <w:lang w:val="en-ID"/>
+        </w:rPr>
+        <w:t>mengikuti</w:t>
+      </w:r>
+      <w:proofErr w:type="spellEnd"/>
+      <w:r>
+        <w:rPr>
+          <w:rFonts w:ascii="Times New Roman" w:hAnsi="Times New Roman" w:cs="Times New Roman"/>
+          <w:sz w:val="24"/>
+          <w:lang w:val="en-ID"/>
+        </w:rPr>
+        <w:t xml:space="preserve"> </w:t>
+      </w:r>
+      <w:proofErr w:type="spellStart"/>
+      <w:r>
+        <w:rPr>
+          <w:rFonts w:ascii="Times New Roman" w:hAnsi="Times New Roman" w:cs="Times New Roman"/>
+          <w:sz w:val="24"/>
+          <w:lang w:val="en-ID"/>
+        </w:rPr>
+        <w:t>kegiatan</w:t>
+      </w:r>
+      <w:proofErr w:type="spellEnd"/>
+      <w:r>
+        <w:rPr>
+          <w:rFonts w:ascii="Times New Roman" w:hAnsi="Times New Roman" w:cs="Times New Roman"/>
+          <w:sz w:val="24"/>
+          <w:lang w:val="en-ID"/>
+        </w:rPr>
+        <w:t xml:space="preserve"> </w:t>
+      </w:r>
+      <w:proofErr w:type="spellStart"/>
+      <w:r>
+        <w:rPr>
+          <w:rFonts w:ascii="Times New Roman" w:hAnsi="Times New Roman" w:cs="Times New Roman"/>
+          <w:sz w:val="24"/>
+          <w:lang w:val="en-ID"/>
+        </w:rPr>
+        <w:t>ta’lim</w:t>
+      </w:r>
+      <w:proofErr w:type="spellEnd"/>
+      <w:r>
+        <w:rPr>
+          <w:rFonts w:ascii="Times New Roman" w:hAnsi="Times New Roman" w:cs="Times New Roman"/>
+          <w:sz w:val="24"/>
+          <w:lang w:val="en-ID"/>
+        </w:rPr>
+        <w:t>.</w:t>
+      </w:r>
     </w:p>
     <w:sectPr>
       <w:pgSz w:w="11906" w:h="16838"/>
@@ -1100,6 +3902,95 @@
     </w:lvl>
   </w:abstractNum>
   <w:abstractNum w:abstractNumId="1" w15:restartNumberingAfterBreak="0">
+    <w:nsid w:val="33492393"/>
+    <w:multiLevelType w:val="hybridMultilevel"/>
+    <w:tmpl w:val="EAB0F3C8"/>
+    <w:lvl w:ilvl="0" w:tplc="633A3E8C">
+      <w:start w:val="1"/>
+      <w:numFmt w:val="decimal"/>
+      <w:lvlText w:val="%1."/>
+      <w:lvlJc w:val="left"/>
+      <w:pPr>
+        <w:ind w:left="1080" w:hanging="360"/>
+      </w:pPr>
+      <w:rPr>
+        <w:rFonts w:hint="default"/>
+      </w:rPr>
+    </w:lvl>
+    <w:lvl w:ilvl="1" w:tplc="04090019" w:tentative="1">
+      <w:start w:val="1"/>
+      <w:numFmt w:val="lowerLetter"/>
+      <w:lvlText w:val="%2."/>
+      <w:lvlJc w:val="left"/>
+      <w:pPr>
+        <w:ind w:left="1800" w:hanging="360"/>
+      </w:pPr>
+    </w:lvl>
+    <w:lvl w:ilvl="2" w:tplc="0409001B" w:tentative="1">
+      <w:start w:val="1"/>
+      <w:numFmt w:val="lowerRoman"/>
+      <w:lvlText w:val="%3."/>
+      <w:lvlJc w:val="right"/>
+      <w:pPr>
+        <w:ind w:left="2520" w:hanging="180"/>
+      </w:pPr>
+    </w:lvl>
+    <w:lvl w:ilvl="3" w:tplc="0409000F" w:tentative="1">
+      <w:start w:val="1"/>
+      <w:numFmt w:val="decimal"/>
+      <w:lvlText w:val="%4."/>
+      <w:lvlJc w:val="left"/>
+      <w:pPr>
+        <w:ind w:left="3240" w:hanging="360"/>
+      </w:pPr>
+    </w:lvl>
+    <w:lvl w:ilvl="4" w:tplc="04090019" w:tentative="1">
+      <w:start w:val="1"/>
+      <w:numFmt w:val="lowerLetter"/>
+      <w:lvlText w:val="%5."/>
+      <w:lvlJc w:val="left"/>
+      <w:pPr>
+        <w:ind w:left="3960" w:hanging="360"/>
+      </w:pPr>
+    </w:lvl>
+    <w:lvl w:ilvl="5" w:tplc="0409001B" w:tentative="1">
+      <w:start w:val="1"/>
+      <w:numFmt w:val="lowerRoman"/>
+      <w:lvlText w:val="%6."/>
+      <w:lvlJc w:val="right"/>
+      <w:pPr>
+        <w:ind w:left="4680" w:hanging="180"/>
+      </w:pPr>
+    </w:lvl>
+    <w:lvl w:ilvl="6" w:tplc="0409000F" w:tentative="1">
+      <w:start w:val="1"/>
+      <w:numFmt w:val="decimal"/>
+      <w:lvlText w:val="%7."/>
+      <w:lvlJc w:val="left"/>
+      <w:pPr>
+        <w:ind w:left="5400" w:hanging="360"/>
+      </w:pPr>
+    </w:lvl>
+    <w:lvl w:ilvl="7" w:tplc="04090019" w:tentative="1">
+      <w:start w:val="1"/>
+      <w:numFmt w:val="lowerLetter"/>
+      <w:lvlText w:val="%8."/>
+      <w:lvlJc w:val="left"/>
+      <w:pPr>
+        <w:ind w:left="6120" w:hanging="360"/>
+      </w:pPr>
+    </w:lvl>
+    <w:lvl w:ilvl="8" w:tplc="0409001B" w:tentative="1">
+      <w:start w:val="1"/>
+      <w:numFmt w:val="lowerRoman"/>
+      <w:lvlText w:val="%9."/>
+      <w:lvlJc w:val="right"/>
+      <w:pPr>
+        <w:ind w:left="6840" w:hanging="180"/>
+      </w:pPr>
+    </w:lvl>
+  </w:abstractNum>
+  <w:abstractNum w:abstractNumId="2" w15:restartNumberingAfterBreak="0">
     <w:nsid w:val="7D1B519D"/>
     <w:multiLevelType w:val="hybridMultilevel"/>
     <w:tmpl w:val="50425390"/>
@@ -1189,10 +4080,13 @@
     </w:lvl>
   </w:abstractNum>
   <w:num w:numId="1">
-    <w:abstractNumId w:val="1"/>
+    <w:abstractNumId w:val="2"/>
   </w:num>
   <w:num w:numId="2">
     <w:abstractNumId w:val="0"/>
+  </w:num>
+  <w:num w:numId="3">
+    <w:abstractNumId w:val="1"/>
   </w:num>
 </w:numbering>
 </file>

</xml_diff>

<commit_message>
update penjelasan program matrik
</commit_message>
<xml_diff>
--- a/BAB 3/Penjelasan Kegiatan Program Matrikulasi.docx
+++ b/BAB 3/Penjelasan Kegiatan Program Matrikulasi.docx
@@ -496,6 +496,21 @@
           <w:rFonts w:ascii="Times New Roman" w:eastAsiaTheme="minorEastAsia" w:hAnsi="Times New Roman" w:cs="Times New Roman"/>
           <w:sz w:val="24"/>
         </w:rPr>
+        <w:t>shalat</w:t>
+      </w:r>
+      <w:r>
+        <w:rPr>
+          <w:rFonts w:ascii="Times New Roman" w:eastAsiaTheme="minorEastAsia" w:hAnsi="Times New Roman" w:cs="Times New Roman"/>
+          <w:i/>
+          <w:sz w:val="24"/>
+        </w:rPr>
+        <w:t xml:space="preserve"> </w:t>
+      </w:r>
+      <w:r>
+        <w:rPr>
+          <w:rFonts w:ascii="Times New Roman" w:eastAsiaTheme="minorEastAsia" w:hAnsi="Times New Roman" w:cs="Times New Roman"/>
+          <w:sz w:val="24"/>
+        </w:rPr>
         <w:t xml:space="preserve">(jika tidak ada udzur yang dilapor, maka </w:t>
       </w:r>
       <m:oMath>
@@ -750,7 +765,44 @@
           <w:rFonts w:ascii="Times New Roman" w:hAnsi="Times New Roman" w:cs="Times New Roman"/>
           <w:sz w:val="24"/>
         </w:rPr>
-        <w:t>Contoh 3 : seorang mahasiswa memperoleh jumlah shalat sebanyak 20 dalam satu pekan, jumlah udzur 3 dan jumlah waktu shalat di jadwal kepulangan pada pekan tersebut ada 7, maka :</w:t>
+        <w:t xml:space="preserve">Contoh 3 : seorang mahasiswa memperoleh jumlah shalat sebanyak 20 dalam satu pekan, jumlah udzur </w:t>
+      </w:r>
+      <w:r>
+        <w:rPr>
+          <w:rFonts w:ascii="Times New Roman" w:hAnsi="Times New Roman" w:cs="Times New Roman"/>
+          <w:sz w:val="24"/>
+        </w:rPr>
+        <w:t xml:space="preserve">shalat = </w:t>
+      </w:r>
+      <w:r>
+        <w:rPr>
+          <w:rFonts w:ascii="Times New Roman" w:hAnsi="Times New Roman" w:cs="Times New Roman"/>
+          <w:sz w:val="24"/>
+        </w:rPr>
+        <w:t xml:space="preserve">3 dan jumlah waktu shalat di jadwal kepulangan pada pekan tersebut </w:t>
+      </w:r>
+      <w:r>
+        <w:rPr>
+          <w:rFonts w:ascii="Times New Roman" w:hAnsi="Times New Roman" w:cs="Times New Roman"/>
+          <w:sz w:val="24"/>
+        </w:rPr>
+        <w:t xml:space="preserve">= </w:t>
+      </w:r>
+      <w:r>
+        <w:rPr>
+          <w:rFonts w:ascii="Times New Roman" w:hAnsi="Times New Roman" w:cs="Times New Roman"/>
+          <w:sz w:val="24"/>
+        </w:rPr>
+        <w:t>7</w:t>
+      </w:r>
+      <w:bookmarkStart w:id="0" w:name="_GoBack"/>
+      <w:bookmarkEnd w:id="0"/>
+      <w:r>
+        <w:rPr>
+          <w:rFonts w:ascii="Times New Roman" w:hAnsi="Times New Roman" w:cs="Times New Roman"/>
+          <w:sz w:val="24"/>
+        </w:rPr>
+        <w:t>, maka :</w:t>
       </w:r>
     </w:p>
     <w:p>
@@ -2279,15 +2331,7 @@
           <w:sz w:val="24"/>
           <w:lang w:val="en-ID"/>
         </w:rPr>
-        <w:t xml:space="preserve"> </w:t>
-      </w:r>
-      <w:r>
-        <w:rPr>
-          <w:rFonts w:ascii="Times New Roman" w:hAnsi="Times New Roman" w:cs="Times New Roman"/>
-          <w:sz w:val="24"/>
-          <w:lang w:val="en-ID"/>
-        </w:rPr>
-        <w:t>(</w:t>
+        <w:t xml:space="preserve"> (</w:t>
       </w:r>
       <w:proofErr w:type="spellStart"/>
       <w:r>
@@ -2323,15 +2367,7 @@
           <w:sz w:val="24"/>
           <w:lang w:val="en-ID"/>
         </w:rPr>
-        <w:t>)</w:t>
-      </w:r>
-      <w:r>
-        <w:rPr>
-          <w:rFonts w:ascii="Times New Roman" w:hAnsi="Times New Roman" w:cs="Times New Roman"/>
-          <w:sz w:val="24"/>
-          <w:lang w:val="en-ID"/>
-        </w:rPr>
-        <w:t>.</w:t>
+        <w:t>).</w:t>
       </w:r>
     </w:p>
     <w:p>
@@ -2378,7 +2414,6 @@
         <w:rPr>
           <w:rFonts w:ascii="Times New Roman" w:hAnsi="Times New Roman" w:cs="Times New Roman"/>
           <w:sz w:val="24"/>
-          <w:lang w:val="en-ID"/>
         </w:rPr>
       </w:pPr>
       <w:proofErr w:type="spellStart"/>
@@ -2946,17 +2981,7 @@
           <w:sz w:val="24"/>
           <w:lang w:val="en-ID"/>
         </w:rPr>
-        <w:t>ta</w:t>
-      </w:r>
-      <w:bookmarkStart w:id="0" w:name="_GoBack"/>
-      <w:bookmarkEnd w:id="0"/>
-      <w:r>
-        <w:rPr>
-          <w:rFonts w:ascii="Times New Roman" w:hAnsi="Times New Roman" w:cs="Times New Roman"/>
-          <w:sz w:val="24"/>
-          <w:lang w:val="en-ID"/>
-        </w:rPr>
-        <w:t>’lim</w:t>
+        <w:t>ta’lim</w:t>
       </w:r>
       <w:proofErr w:type="spellEnd"/>
       <w:r>
@@ -3773,8 +3798,309 @@
           <w:sz w:val="24"/>
           <w:lang w:val="en-ID"/>
         </w:rPr>
-        <w:t>.</w:t>
-      </w:r>
+        <w:t xml:space="preserve">. </w:t>
+      </w:r>
+      <w:proofErr w:type="spellStart"/>
+      <w:r>
+        <w:rPr>
+          <w:rFonts w:ascii="Times New Roman" w:hAnsi="Times New Roman" w:cs="Times New Roman"/>
+          <w:sz w:val="24"/>
+          <w:lang w:val="en-ID"/>
+        </w:rPr>
+        <w:t>Rumus</w:t>
+      </w:r>
+      <w:proofErr w:type="spellEnd"/>
+      <w:r>
+        <w:rPr>
+          <w:rFonts w:ascii="Times New Roman" w:hAnsi="Times New Roman" w:cs="Times New Roman"/>
+          <w:sz w:val="24"/>
+          <w:lang w:val="en-ID"/>
+        </w:rPr>
+        <w:t xml:space="preserve"> </w:t>
+      </w:r>
+      <w:r>
+        <w:rPr>
+          <w:rFonts w:ascii="Times New Roman" w:hAnsi="Times New Roman" w:cs="Times New Roman"/>
+          <w:sz w:val="24"/>
+        </w:rPr>
+        <w:t xml:space="preserve">penilaian presensi ta’lim adalah sebagai </w:t>
+      </w:r>
+      <w:proofErr w:type="gramStart"/>
+      <w:r>
+        <w:rPr>
+          <w:rFonts w:ascii="Times New Roman" w:hAnsi="Times New Roman" w:cs="Times New Roman"/>
+          <w:sz w:val="24"/>
+        </w:rPr>
+        <w:t>berikut :</w:t>
+      </w:r>
+      <w:proofErr w:type="gramEnd"/>
+    </w:p>
+    <w:p>
+      <w:pPr>
+        <w:pStyle w:val="ListParagraph"/>
+        <w:ind w:left="709"/>
+        <w:jc w:val="both"/>
+        <w:rPr>
+          <w:rFonts w:ascii="Times New Roman" w:hAnsi="Times New Roman" w:cs="Times New Roman"/>
+          <w:sz w:val="24"/>
+        </w:rPr>
+      </w:pPr>
+    </w:p>
+    <w:p>
+      <w:pPr>
+        <w:pStyle w:val="ListParagraph"/>
+        <w:rPr>
+          <w:rFonts w:ascii="Times New Roman" w:eastAsiaTheme="minorEastAsia" w:hAnsi="Times New Roman" w:cs="Times New Roman"/>
+          <w:sz w:val="24"/>
+        </w:rPr>
+      </w:pPr>
+      <m:oMathPara>
+        <m:oMath>
+          <m:r>
+            <w:rPr>
+              <w:rFonts w:ascii="Cambria Math" w:hAnsi="Cambria Math" w:cs="Times New Roman"/>
+              <w:sz w:val="24"/>
+            </w:rPr>
+            <m:t xml:space="preserve">nilai presensi </m:t>
+          </m:r>
+          <m:r>
+            <w:rPr>
+              <w:rFonts w:ascii="Cambria Math" w:hAnsi="Cambria Math" w:cs="Times New Roman"/>
+              <w:sz w:val="24"/>
+            </w:rPr>
+            <m:t>ta'lim</m:t>
+          </m:r>
+          <m:r>
+            <w:rPr>
+              <w:rFonts w:ascii="Cambria Math" w:hAnsi="Cambria Math" w:cs="Times New Roman"/>
+              <w:sz w:val="24"/>
+            </w:rPr>
+            <m:t xml:space="preserve">= </m:t>
+          </m:r>
+          <m:f>
+            <m:fPr>
+              <m:ctrlPr>
+                <w:rPr>
+                  <w:rFonts w:ascii="Cambria Math" w:hAnsi="Cambria Math" w:cs="Times New Roman"/>
+                  <w:i/>
+                  <w:sz w:val="24"/>
+                </w:rPr>
+              </m:ctrlPr>
+            </m:fPr>
+            <m:num>
+              <m:r>
+                <w:rPr>
+                  <w:rFonts w:ascii="Cambria Math" w:hAnsi="Cambria Math" w:cs="Times New Roman"/>
+                  <w:sz w:val="24"/>
+                </w:rPr>
+                <m:t>a</m:t>
+              </m:r>
+            </m:num>
+            <m:den>
+              <m:r>
+                <w:rPr>
+                  <w:rFonts w:ascii="Cambria Math" w:hAnsi="Cambria Math" w:cs="Times New Roman"/>
+                  <w:sz w:val="24"/>
+                </w:rPr>
+                <m:t>(b-c)</m:t>
+              </m:r>
+            </m:den>
+          </m:f>
+          <m:r>
+            <w:rPr>
+              <w:rFonts w:ascii="Cambria Math" w:hAnsi="Cambria Math" w:cs="Times New Roman"/>
+              <w:sz w:val="24"/>
+            </w:rPr>
+            <m:t>x 100</m:t>
+          </m:r>
+        </m:oMath>
+      </m:oMathPara>
+    </w:p>
+    <w:p>
+      <w:pPr>
+        <w:pStyle w:val="ListParagraph"/>
+        <w:rPr>
+          <w:rFonts w:ascii="Times New Roman" w:eastAsiaTheme="minorEastAsia" w:hAnsi="Times New Roman" w:cs="Times New Roman"/>
+          <w:sz w:val="24"/>
+        </w:rPr>
+      </w:pPr>
+    </w:p>
+    <w:p>
+      <w:pPr>
+        <w:pStyle w:val="ListParagraph"/>
+        <w:rPr>
+          <w:rFonts w:ascii="Times New Roman" w:eastAsiaTheme="minorEastAsia" w:hAnsi="Times New Roman" w:cs="Times New Roman"/>
+          <w:sz w:val="24"/>
+        </w:rPr>
+      </w:pPr>
+      <m:oMath>
+        <m:r>
+          <w:rPr>
+            <w:rFonts w:ascii="Cambria Math" w:hAnsi="Cambria Math" w:cs="Times New Roman"/>
+            <w:sz w:val="24"/>
+          </w:rPr>
+          <m:t>a</m:t>
+        </m:r>
+      </m:oMath>
+      <w:r>
+        <w:rPr>
+          <w:rFonts w:ascii="Times New Roman" w:eastAsiaTheme="minorEastAsia" w:hAnsi="Times New Roman" w:cs="Times New Roman"/>
+          <w:sz w:val="24"/>
+        </w:rPr>
+        <w:t xml:space="preserve"> = Jumlah perolehan presensi </w:t>
+      </w:r>
+      <w:r>
+        <w:rPr>
+          <w:rFonts w:ascii="Times New Roman" w:eastAsiaTheme="minorEastAsia" w:hAnsi="Times New Roman" w:cs="Times New Roman"/>
+          <w:sz w:val="24"/>
+        </w:rPr>
+        <w:t>ta’lim</w:t>
+      </w:r>
+      <w:r>
+        <w:rPr>
+          <w:rFonts w:ascii="Times New Roman" w:eastAsiaTheme="minorEastAsia" w:hAnsi="Times New Roman" w:cs="Times New Roman"/>
+          <w:sz w:val="24"/>
+        </w:rPr>
+        <w:t xml:space="preserve"> dalam satu pekan</w:t>
+      </w:r>
+    </w:p>
+    <w:p>
+      <w:pPr>
+        <w:pStyle w:val="ListParagraph"/>
+        <w:rPr>
+          <w:rFonts w:ascii="Times New Roman" w:eastAsiaTheme="minorEastAsia" w:hAnsi="Times New Roman" w:cs="Times New Roman"/>
+          <w:sz w:val="24"/>
+        </w:rPr>
+      </w:pPr>
+      <m:oMath>
+        <m:r>
+          <w:rPr>
+            <w:rFonts w:ascii="Cambria Math" w:hAnsi="Cambria Math" w:cs="Times New Roman"/>
+            <w:sz w:val="24"/>
+          </w:rPr>
+          <m:t>b</m:t>
+        </m:r>
+      </m:oMath>
+      <w:r>
+        <w:rPr>
+          <w:rFonts w:ascii="Times New Roman" w:eastAsiaTheme="minorEastAsia" w:hAnsi="Times New Roman" w:cs="Times New Roman"/>
+          <w:sz w:val="24"/>
+        </w:rPr>
+        <w:t xml:space="preserve"> = Target awal atau jumlah maksimal presensi </w:t>
+      </w:r>
+      <w:r>
+        <w:rPr>
+          <w:rFonts w:ascii="Times New Roman" w:eastAsiaTheme="minorEastAsia" w:hAnsi="Times New Roman" w:cs="Times New Roman"/>
+          <w:sz w:val="24"/>
+        </w:rPr>
+        <w:t>ta’lim</w:t>
+      </w:r>
+      <w:r>
+        <w:rPr>
+          <w:rFonts w:ascii="Times New Roman" w:eastAsiaTheme="minorEastAsia" w:hAnsi="Times New Roman" w:cs="Times New Roman"/>
+          <w:sz w:val="24"/>
+        </w:rPr>
+        <w:t xml:space="preserve"> dalam satu pekan</w:t>
+      </w:r>
+    </w:p>
+    <w:p>
+      <w:pPr>
+        <w:pStyle w:val="ListParagraph"/>
+        <w:rPr>
+          <w:rFonts w:ascii="Times New Roman" w:eastAsiaTheme="minorEastAsia" w:hAnsi="Times New Roman" w:cs="Times New Roman"/>
+          <w:sz w:val="24"/>
+        </w:rPr>
+      </w:pPr>
+      <m:oMath>
+        <m:r>
+          <w:rPr>
+            <w:rFonts w:ascii="Cambria Math" w:hAnsi="Cambria Math" w:cs="Times New Roman"/>
+            <w:sz w:val="24"/>
+          </w:rPr>
+          <m:t>c</m:t>
+        </m:r>
+      </m:oMath>
+      <w:r>
+        <w:rPr>
+          <w:rFonts w:ascii="Times New Roman" w:eastAsiaTheme="minorEastAsia" w:hAnsi="Times New Roman" w:cs="Times New Roman"/>
+          <w:sz w:val="24"/>
+        </w:rPr>
+        <w:t xml:space="preserve"> = Jumlah</w:t>
+      </w:r>
+      <w:r>
+        <w:rPr>
+          <w:rFonts w:ascii="Times New Roman" w:eastAsiaTheme="minorEastAsia" w:hAnsi="Times New Roman" w:cs="Times New Roman"/>
+          <w:i/>
+          <w:sz w:val="24"/>
+        </w:rPr>
+        <w:t xml:space="preserve"> udzur</w:t>
+      </w:r>
+      <w:r>
+        <w:rPr>
+          <w:rFonts w:ascii="Times New Roman" w:eastAsiaTheme="minorEastAsia" w:hAnsi="Times New Roman" w:cs="Times New Roman"/>
+          <w:i/>
+          <w:sz w:val="24"/>
+        </w:rPr>
+        <w:t xml:space="preserve"> </w:t>
+      </w:r>
+      <w:r>
+        <w:rPr>
+          <w:rFonts w:ascii="Times New Roman" w:eastAsiaTheme="minorEastAsia" w:hAnsi="Times New Roman" w:cs="Times New Roman"/>
+          <w:sz w:val="24"/>
+        </w:rPr>
+        <w:t>ta’lim</w:t>
+      </w:r>
+      <w:r>
+        <w:rPr>
+          <w:rFonts w:ascii="Times New Roman" w:eastAsiaTheme="minorEastAsia" w:hAnsi="Times New Roman" w:cs="Times New Roman"/>
+          <w:i/>
+          <w:sz w:val="24"/>
+        </w:rPr>
+        <w:t xml:space="preserve"> </w:t>
+      </w:r>
+      <w:r>
+        <w:rPr>
+          <w:rFonts w:ascii="Times New Roman" w:eastAsiaTheme="minorEastAsia" w:hAnsi="Times New Roman" w:cs="Times New Roman"/>
+          <w:sz w:val="24"/>
+        </w:rPr>
+        <w:t xml:space="preserve">(jika tidak ada udzur yang dilapor, maka </w:t>
+      </w:r>
+      <m:oMath>
+        <m:r>
+          <w:rPr>
+            <w:rFonts w:ascii="Cambria Math" w:hAnsi="Cambria Math" w:cs="Times New Roman"/>
+            <w:sz w:val="24"/>
+          </w:rPr>
+          <m:t>c</m:t>
+        </m:r>
+      </m:oMath>
+      <w:r>
+        <w:rPr>
+          <w:rFonts w:ascii="Times New Roman" w:eastAsiaTheme="minorEastAsia" w:hAnsi="Times New Roman" w:cs="Times New Roman"/>
+          <w:sz w:val="24"/>
+        </w:rPr>
+        <w:t xml:space="preserve"> = 0)</w:t>
+      </w:r>
+    </w:p>
+    <w:p>
+      <w:pPr>
+        <w:rPr>
+          <w:rFonts w:ascii="Times New Roman" w:eastAsiaTheme="minorEastAsia" w:hAnsi="Times New Roman" w:cs="Times New Roman"/>
+          <w:sz w:val="24"/>
+        </w:rPr>
+      </w:pPr>
+    </w:p>
+    <w:p>
+      <w:pPr>
+        <w:pStyle w:val="ListParagraph"/>
+        <w:ind w:left="709"/>
+        <w:jc w:val="both"/>
+        <w:rPr>
+          <w:rFonts w:ascii="Times New Roman" w:hAnsi="Times New Roman" w:cs="Times New Roman"/>
+          <w:sz w:val="24"/>
+          <w:lang w:val="en-ID"/>
+        </w:rPr>
+      </w:pPr>
     </w:p>
     <w:sectPr>
       <w:pgSz w:w="11906" w:h="16838"/>

</xml_diff>